<commit_message>
Analisis report Ivo Fixes #39
</commit_message>
<xml_diff>
--- a/reports/Student #3/03 - Requirements - Student #3.docx
+++ b/reports/Student #3/03 - Requirements - Student #3.docx
@@ -4,7 +4,7 @@
   <w:body>
     <w:p>
       <w:pPr>
-        <w:pStyle w:val="Heading1"/>
+        <w:pStyle w:val="Ttulo1"/>
       </w:pPr>
       <w:r>
         <w:t>Requirements – Student #</w:t>
@@ -80,7 +80,7 @@
           </w:tcPr>
           <w:p>
             <w:pPr>
-              <w:pStyle w:val="NoSpacing"/>
+              <w:pStyle w:val="Sinespaciado"/>
               <w:rPr>
                 <w:rFonts w:asciiTheme="majorHAnsi" w:hAnsiTheme="majorHAnsi" w:cstheme="majorHAnsi"/>
               </w:rPr>
@@ -177,7 +177,7 @@
           </w:tcPr>
           <w:p>
             <w:pPr>
-              <w:pStyle w:val="NoSpacing"/>
+              <w:pStyle w:val="Sinespaciado"/>
               <w:rPr>
                 <w:rFonts w:asciiTheme="majorHAnsi" w:hAnsiTheme="majorHAnsi" w:cstheme="majorHAnsi"/>
                 <w:lang w:val="pt-PT"/>
@@ -253,7 +253,7 @@
           </w:p>
           <w:p>
             <w:pPr>
-              <w:pStyle w:val="NoSpacing"/>
+              <w:pStyle w:val="Sinespaciado"/>
               <w:rPr>
                 <w:rFonts w:asciiTheme="majorHAnsi" w:hAnsiTheme="majorHAnsi" w:cstheme="majorBidi"/>
                 <w:b/>
@@ -307,7 +307,7 @@
           <w:permEnd w:id="1490430286"/>
           <w:p>
             <w:pPr>
-              <w:pStyle w:val="NoSpacing"/>
+              <w:pStyle w:val="Sinespaciado"/>
               <w:rPr>
                 <w:rFonts w:asciiTheme="majorHAnsi" w:hAnsiTheme="majorHAnsi" w:cstheme="majorHAnsi"/>
                 <w:b/>
@@ -373,7 +373,7 @@
           </w:p>
           <w:p>
             <w:pPr>
-              <w:pStyle w:val="NoSpacing"/>
+              <w:pStyle w:val="Sinespaciado"/>
               <w:rPr>
                 <w:rFonts w:asciiTheme="majorHAnsi" w:hAnsiTheme="majorHAnsi" w:cstheme="majorHAnsi"/>
               </w:rPr>
@@ -449,7 +449,7 @@
           </w:p>
           <w:p>
             <w:pPr>
-              <w:pStyle w:val="NoSpacing"/>
+              <w:pStyle w:val="Sinespaciado"/>
               <w:rPr>
                 <w:rFonts w:asciiTheme="majorHAnsi" w:hAnsiTheme="majorHAnsi" w:cstheme="majorHAnsi"/>
               </w:rPr>
@@ -526,7 +526,7 @@
           </w:tcPr>
           <w:p>
             <w:pPr>
-              <w:pStyle w:val="NoSpacing"/>
+              <w:pStyle w:val="Sinespaciado"/>
               <w:rPr>
                 <w:rFonts w:asciiTheme="majorHAnsi" w:hAnsiTheme="majorHAnsi" w:cstheme="majorHAnsi"/>
               </w:rPr>
@@ -599,7 +599,7 @@
     </w:tbl>
     <w:p>
       <w:pPr>
-        <w:pStyle w:val="Heading1"/>
+        <w:pStyle w:val="Ttulo1"/>
       </w:pPr>
       <w:r>
         <w:lastRenderedPageBreak/>
@@ -617,7 +617,7 @@
     </w:p>
     <w:p>
       <w:pPr>
-        <w:pStyle w:val="Heading2"/>
+        <w:pStyle w:val="Ttulo2"/>
       </w:pPr>
       <w:r>
         <w:t xml:space="preserve">Information requirements </w:t>
@@ -633,7 +633,7 @@
     </w:p>
     <w:p>
       <w:pPr>
-        <w:pStyle w:val="Heading2"/>
+        <w:pStyle w:val="Ttulo2"/>
       </w:pPr>
       <w:r>
         <w:t>Functional requirements</w:t>
@@ -798,7 +798,7 @@
     </w:p>
     <w:p>
       <w:pPr>
-        <w:pStyle w:val="Heading2"/>
+        <w:pStyle w:val="Ttulo2"/>
       </w:pPr>
       <w:r>
         <w:t>Non-functional requirements</w:t>
@@ -814,7 +814,7 @@
     </w:p>
     <w:p>
       <w:pPr>
-        <w:pStyle w:val="Heading2"/>
+        <w:pStyle w:val="Ttulo2"/>
       </w:pPr>
       <w:r>
         <w:t>Testing requirements</w:t>
@@ -830,7 +830,7 @@
     </w:p>
     <w:p>
       <w:pPr>
-        <w:pStyle w:val="Heading2"/>
+        <w:pStyle w:val="Ttulo2"/>
       </w:pPr>
       <w:r>
         <w:t>Managerial requirements</w:t>
@@ -922,7 +922,7 @@
     </w:p>
     <w:p>
       <w:pPr>
-        <w:pStyle w:val="Heading1"/>
+        <w:pStyle w:val="Ttulo1"/>
         <w:rPr>
           <w:lang w:val="en-US"/>
         </w:rPr>
@@ -946,7 +946,7 @@
     </w:p>
     <w:p>
       <w:pPr>
-        <w:pStyle w:val="Heading2"/>
+        <w:pStyle w:val="Ttulo2"/>
         <w:rPr>
           <w:lang w:val="en-US"/>
         </w:rPr>
@@ -1456,7 +1456,7 @@
     </w:p>
     <w:p>
       <w:pPr>
-        <w:pStyle w:val="Heading2"/>
+        <w:pStyle w:val="Ttulo2"/>
       </w:pPr>
       <w:r>
         <w:t>Functional requirements</w:t>
@@ -1472,7 +1472,7 @@
     </w:p>
     <w:p>
       <w:pPr>
-        <w:pStyle w:val="Heading2"/>
+        <w:pStyle w:val="Ttulo2"/>
       </w:pPr>
       <w:r>
         <w:t>Non-functional requirements</w:t>
@@ -1488,7 +1488,7 @@
     </w:p>
     <w:p>
       <w:pPr>
-        <w:pStyle w:val="Heading2"/>
+        <w:pStyle w:val="Ttulo2"/>
       </w:pPr>
       <w:r>
         <w:lastRenderedPageBreak/>
@@ -1651,7 +1651,7 @@
     </w:p>
     <w:p>
       <w:pPr>
-        <w:pStyle w:val="Heading2"/>
+        <w:pStyle w:val="Ttulo2"/>
       </w:pPr>
       <w:r>
         <w:t>Managerial requirements</w:t>
@@ -1700,7 +1700,7 @@
     <w:p/>
     <w:p>
       <w:pPr>
-        <w:pStyle w:val="Heading1"/>
+        <w:pStyle w:val="Ttulo1"/>
       </w:pPr>
       <w:r>
         <w:lastRenderedPageBreak/>
@@ -1718,7 +1718,7 @@
     </w:p>
     <w:p>
       <w:pPr>
-        <w:pStyle w:val="Heading2"/>
+        <w:pStyle w:val="Ttulo2"/>
       </w:pPr>
       <w:r>
         <w:t>Information requirements</w:t>
@@ -1734,7 +1734,7 @@
     </w:p>
     <w:p>
       <w:pPr>
-        <w:pStyle w:val="Heading2"/>
+        <w:pStyle w:val="Ttulo2"/>
       </w:pPr>
       <w:r>
         <w:t>Functional requirements</w:t>
@@ -2086,7 +2086,7 @@
     </w:p>
     <w:p>
       <w:pPr>
-        <w:pStyle w:val="Heading2"/>
+        <w:pStyle w:val="Ttulo2"/>
       </w:pPr>
       <w:r>
         <w:t>Non-functional requirements</w:t>
@@ -2102,7 +2102,7 @@
     </w:p>
     <w:p>
       <w:pPr>
-        <w:pStyle w:val="Heading2"/>
+        <w:pStyle w:val="Ttulo2"/>
       </w:pPr>
       <w:r>
         <w:t>Testing requirements</w:t>
@@ -2118,7 +2118,7 @@
     </w:p>
     <w:p>
       <w:pPr>
-        <w:pStyle w:val="Heading2"/>
+        <w:pStyle w:val="Ttulo2"/>
       </w:pPr>
       <w:r>
         <w:lastRenderedPageBreak/>
@@ -2167,7 +2167,7 @@
     </w:p>
     <w:p>
       <w:pPr>
-        <w:pStyle w:val="Heading1"/>
+        <w:pStyle w:val="Ttulo1"/>
       </w:pPr>
       <w:r>
         <w:lastRenderedPageBreak/>
@@ -2185,7 +2185,7 @@
     </w:p>
     <w:p>
       <w:pPr>
-        <w:pStyle w:val="Heading2"/>
+        <w:pStyle w:val="Ttulo2"/>
       </w:pPr>
       <w:r>
         <w:t xml:space="preserve">Information requirements </w:t>
@@ -2236,7 +2236,7 @@
     </w:p>
     <w:p>
       <w:pPr>
-        <w:pStyle w:val="Heading2"/>
+        <w:pStyle w:val="Ttulo2"/>
       </w:pPr>
       <w:r>
         <w:t>Functional requirements</w:t>
@@ -2252,7 +2252,7 @@
     </w:p>
     <w:p>
       <w:pPr>
-        <w:pStyle w:val="Heading2"/>
+        <w:pStyle w:val="Ttulo2"/>
       </w:pPr>
       <w:r>
         <w:t>Non-functional requirements</w:t>
@@ -2268,7 +2268,7 @@
     </w:p>
     <w:p>
       <w:pPr>
-        <w:pStyle w:val="Heading2"/>
+        <w:pStyle w:val="Ttulo2"/>
       </w:pPr>
       <w:r>
         <w:t>Testing requirements</w:t>
@@ -2321,7 +2321,7 @@
     </w:p>
     <w:p>
       <w:pPr>
-        <w:pStyle w:val="Heading2"/>
+        <w:pStyle w:val="Ttulo2"/>
       </w:pPr>
       <w:r>
         <w:t>Managerial requirements</w:t>
@@ -2431,7 +2431,7 @@
     </w:p>
     <w:p>
       <w:pPr>
-        <w:pStyle w:val="Heading1"/>
+        <w:pStyle w:val="Ttulo1"/>
       </w:pPr>
       <w:r>
         <w:lastRenderedPageBreak/>
@@ -2449,7 +2449,7 @@
     </w:p>
     <w:p>
       <w:pPr>
-        <w:pStyle w:val="Heading2"/>
+        <w:pStyle w:val="Ttulo2"/>
       </w:pPr>
       <w:r>
         <w:t xml:space="preserve">Information requirements </w:t>
@@ -2465,7 +2465,7 @@
     </w:p>
     <w:p>
       <w:pPr>
-        <w:pStyle w:val="Heading2"/>
+        <w:pStyle w:val="Ttulo2"/>
       </w:pPr>
       <w:r>
         <w:t>Functional requirements</w:t>
@@ -2481,7 +2481,7 @@
     </w:p>
     <w:p>
       <w:pPr>
-        <w:pStyle w:val="Heading2"/>
+        <w:pStyle w:val="Ttulo2"/>
       </w:pPr>
       <w:r>
         <w:t>Non-functional requirements</w:t>
@@ -2497,7 +2497,7 @@
     </w:p>
     <w:p>
       <w:pPr>
-        <w:pStyle w:val="Heading2"/>
+        <w:pStyle w:val="Ttulo2"/>
       </w:pPr>
       <w:r>
         <w:t>Testing requirements</w:t>
@@ -2513,7 +2513,7 @@
     </w:p>
     <w:p>
       <w:pPr>
-        <w:pStyle w:val="Heading2"/>
+        <w:pStyle w:val="Ttulo2"/>
       </w:pPr>
       <w:r>
         <w:t>Managerial requirements</w:t>
@@ -2567,7 +2567,7 @@
     </w:p>
     <w:p>
       <w:pPr>
-        <w:pStyle w:val="Heading1"/>
+        <w:pStyle w:val="Ttulo1"/>
         <w:rPr>
           <w:lang w:val="en-US"/>
         </w:rPr>
@@ -2597,7 +2597,7 @@
     </w:p>
     <w:p>
       <w:pPr>
-        <w:pStyle w:val="Heading2"/>
+        <w:pStyle w:val="Ttulo2"/>
         <w:rPr>
           <w:lang w:val="en-US"/>
         </w:rPr>
@@ -2788,7 +2788,7 @@
     </w:p>
     <w:p>
       <w:pPr>
-        <w:pStyle w:val="Heading2"/>
+        <w:pStyle w:val="Ttulo2"/>
       </w:pPr>
       <w:r>
         <w:t>Functional requirements</w:t>
@@ -2804,7 +2804,7 @@
     </w:p>
     <w:p>
       <w:pPr>
-        <w:pStyle w:val="Heading2"/>
+        <w:pStyle w:val="Ttulo2"/>
       </w:pPr>
       <w:r>
         <w:t>Non-functional requirements</w:t>
@@ -2820,7 +2820,7 @@
     </w:p>
     <w:p>
       <w:pPr>
-        <w:pStyle w:val="Heading2"/>
+        <w:pStyle w:val="Ttulo2"/>
       </w:pPr>
       <w:r>
         <w:t>Testing requirements</w:t>
@@ -2836,7 +2836,7 @@
     </w:p>
     <w:p>
       <w:pPr>
-        <w:pStyle w:val="Heading2"/>
+        <w:pStyle w:val="Ttulo2"/>
       </w:pPr>
       <w:r>
         <w:t>Managerial requirements</w:t>
@@ -2881,7 +2881,7 @@
     </w:p>
     <w:p>
       <w:pPr>
-        <w:pStyle w:val="Heading1"/>
+        <w:pStyle w:val="Ttulo1"/>
       </w:pPr>
       <w:r>
         <w:lastRenderedPageBreak/>
@@ -2899,7 +2899,7 @@
     </w:p>
     <w:p>
       <w:pPr>
-        <w:pStyle w:val="Heading2"/>
+        <w:pStyle w:val="Ttulo2"/>
       </w:pPr>
       <w:r>
         <w:t>Information requirements</w:t>
@@ -2915,7 +2915,7 @@
     </w:p>
     <w:p>
       <w:pPr>
-        <w:pStyle w:val="Heading2"/>
+        <w:pStyle w:val="Ttulo2"/>
       </w:pPr>
       <w:r>
         <w:t>Functional requirements</w:t>
@@ -3206,7 +3206,7 @@
     </w:p>
     <w:p>
       <w:pPr>
-        <w:pStyle w:val="Heading2"/>
+        <w:pStyle w:val="Ttulo2"/>
       </w:pPr>
       <w:r>
         <w:t>Non-functional requirements</w:t>
@@ -3222,7 +3222,7 @@
     </w:p>
     <w:p>
       <w:pPr>
-        <w:pStyle w:val="Heading2"/>
+        <w:pStyle w:val="Ttulo2"/>
       </w:pPr>
       <w:r>
         <w:t>Testing requirements</w:t>
@@ -3239,7 +3239,7 @@
     <w:p/>
     <w:p>
       <w:pPr>
-        <w:pStyle w:val="Heading2"/>
+        <w:pStyle w:val="Ttulo2"/>
       </w:pPr>
       <w:r>
         <w:t>Managerial requirements</w:t>
@@ -3289,7 +3289,7 @@
     </w:p>
     <w:p>
       <w:pPr>
-        <w:pStyle w:val="Heading1"/>
+        <w:pStyle w:val="Ttulo1"/>
       </w:pPr>
       <w:r>
         <w:lastRenderedPageBreak/>
@@ -3307,7 +3307,7 @@
     </w:p>
     <w:p>
       <w:pPr>
-        <w:pStyle w:val="Heading2"/>
+        <w:pStyle w:val="Ttulo2"/>
       </w:pPr>
       <w:r>
         <w:t xml:space="preserve">Information requirements </w:t>
@@ -3323,7 +3323,7 @@
     </w:p>
     <w:p>
       <w:pPr>
-        <w:pStyle w:val="Heading2"/>
+        <w:pStyle w:val="Ttulo2"/>
       </w:pPr>
       <w:r>
         <w:t>Functional requirements</w:t>
@@ -3339,7 +3339,7 @@
     </w:p>
     <w:p>
       <w:pPr>
-        <w:pStyle w:val="Heading2"/>
+        <w:pStyle w:val="Ttulo2"/>
       </w:pPr>
       <w:r>
         <w:t>Non-functional requirements</w:t>
@@ -3355,7 +3355,7 @@
     </w:p>
     <w:p>
       <w:pPr>
-        <w:pStyle w:val="Heading2"/>
+        <w:pStyle w:val="Ttulo2"/>
       </w:pPr>
       <w:r>
         <w:t>Testing requirements</w:t>
@@ -3406,7 +3406,7 @@
     </w:p>
     <w:p>
       <w:pPr>
-        <w:pStyle w:val="Heading2"/>
+        <w:pStyle w:val="Ttulo2"/>
       </w:pPr>
       <w:r>
         <w:t>Managerial requirements</w:t>
@@ -3464,7 +3464,7 @@
     </w:p>
     <w:p>
       <w:pPr>
-        <w:pStyle w:val="Heading1"/>
+        <w:pStyle w:val="Ttulo1"/>
       </w:pPr>
       <w:r>
         <w:lastRenderedPageBreak/>
@@ -3482,7 +3482,7 @@
     </w:p>
     <w:p>
       <w:pPr>
-        <w:pStyle w:val="Heading2"/>
+        <w:pStyle w:val="Ttulo2"/>
       </w:pPr>
       <w:r>
         <w:t xml:space="preserve">Information requirements </w:t>
@@ -3498,7 +3498,7 @@
     </w:p>
     <w:p>
       <w:pPr>
-        <w:pStyle w:val="Heading2"/>
+        <w:pStyle w:val="Ttulo2"/>
       </w:pPr>
       <w:r>
         <w:t>Functional requirements</w:t>
@@ -3514,7 +3514,7 @@
     </w:p>
     <w:p>
       <w:pPr>
-        <w:pStyle w:val="Heading2"/>
+        <w:pStyle w:val="Ttulo2"/>
       </w:pPr>
       <w:r>
         <w:t>Non-functional requirements</w:t>
@@ -3530,7 +3530,7 @@
     </w:p>
     <w:p>
       <w:pPr>
-        <w:pStyle w:val="Heading2"/>
+        <w:pStyle w:val="Ttulo2"/>
       </w:pPr>
       <w:r>
         <w:t>Testing requirements</w:t>
@@ -3546,7 +3546,7 @@
     </w:p>
     <w:p>
       <w:pPr>
-        <w:pStyle w:val="Heading2"/>
+        <w:pStyle w:val="Ttulo2"/>
       </w:pPr>
       <w:r>
         <w:t>Managerial requirements</w:t>
@@ -3580,7 +3580,13 @@
         </w:sdtPr>
         <w:sdtContent>
           <w:r>
-            <w:t xml:space="preserve">    </w:t>
+            <w:t xml:space="preserve"> </w:t>
+          </w:r>
+          <w:r>
+            <w:t>X</w:t>
+          </w:r>
+          <w:r>
+            <w:t xml:space="preserve"> </w:t>
           </w:r>
         </w:sdtContent>
       </w:sdt>
@@ -3638,7 +3644,7 @@
     </w:p>
     <w:p>
       <w:pPr>
-        <w:pStyle w:val="Heading1"/>
+        <w:pStyle w:val="Ttulo1"/>
         <w:rPr>
           <w:lang w:val="en-US"/>
         </w:rPr>
@@ -3668,7 +3674,7 @@
     </w:p>
     <w:p>
       <w:pPr>
-        <w:pStyle w:val="Heading2"/>
+        <w:pStyle w:val="Ttulo2"/>
         <w:rPr>
           <w:lang w:val="en-US"/>
         </w:rPr>
@@ -3764,7 +3770,7 @@
     </w:p>
     <w:p>
       <w:pPr>
-        <w:pStyle w:val="Heading2"/>
+        <w:pStyle w:val="Ttulo2"/>
       </w:pPr>
       <w:r>
         <w:t>Functional requirements</w:t>
@@ -3780,7 +3786,7 @@
     </w:p>
     <w:p>
       <w:pPr>
-        <w:pStyle w:val="Heading2"/>
+        <w:pStyle w:val="Ttulo2"/>
       </w:pPr>
       <w:r>
         <w:t>Non-functional requirements</w:t>
@@ -3796,7 +3802,7 @@
     </w:p>
     <w:p>
       <w:pPr>
-        <w:pStyle w:val="Heading2"/>
+        <w:pStyle w:val="Ttulo2"/>
       </w:pPr>
       <w:r>
         <w:t>Testing requirements</w:t>
@@ -3812,7 +3818,7 @@
     </w:p>
     <w:p>
       <w:pPr>
-        <w:pStyle w:val="Heading2"/>
+        <w:pStyle w:val="Ttulo2"/>
       </w:pPr>
       <w:r>
         <w:t>Managerial requirements</w:t>
@@ -3903,7 +3909,7 @@
     </w:p>
     <w:p>
       <w:pPr>
-        <w:pStyle w:val="Heading1"/>
+        <w:pStyle w:val="Ttulo1"/>
       </w:pPr>
       <w:r>
         <w:lastRenderedPageBreak/>
@@ -3921,7 +3927,7 @@
     </w:p>
     <w:p>
       <w:pPr>
-        <w:pStyle w:val="Heading2"/>
+        <w:pStyle w:val="Ttulo2"/>
       </w:pPr>
       <w:r>
         <w:t>Information requirements</w:t>
@@ -3937,7 +3943,7 @@
     </w:p>
     <w:p>
       <w:pPr>
-        <w:pStyle w:val="Heading2"/>
+        <w:pStyle w:val="Ttulo2"/>
       </w:pPr>
       <w:r>
         <w:t>Functional requirements</w:t>
@@ -4105,7 +4111,7 @@
     </w:p>
     <w:p>
       <w:pPr>
-        <w:pStyle w:val="Heading2"/>
+        <w:pStyle w:val="Ttulo2"/>
       </w:pPr>
       <w:r>
         <w:t>Non-functional requirements</w:t>
@@ -4121,7 +4127,7 @@
     </w:p>
     <w:p>
       <w:pPr>
-        <w:pStyle w:val="Heading2"/>
+        <w:pStyle w:val="Ttulo2"/>
       </w:pPr>
       <w:r>
         <w:t>Testing requirements</w:t>
@@ -4137,7 +4143,7 @@
     </w:p>
     <w:p>
       <w:pPr>
-        <w:pStyle w:val="Heading2"/>
+        <w:pStyle w:val="Ttulo2"/>
       </w:pPr>
       <w:r>
         <w:t>Managerial requirements</w:t>
@@ -4240,7 +4246,7 @@
     </w:p>
     <w:p>
       <w:pPr>
-        <w:pStyle w:val="Heading1"/>
+        <w:pStyle w:val="Ttulo1"/>
       </w:pPr>
       <w:r>
         <w:lastRenderedPageBreak/>
@@ -4258,7 +4264,7 @@
     </w:p>
     <w:p>
       <w:pPr>
-        <w:pStyle w:val="Heading2"/>
+        <w:pStyle w:val="Ttulo2"/>
       </w:pPr>
       <w:r>
         <w:t xml:space="preserve">Information requirements </w:t>
@@ -4274,7 +4280,7 @@
     </w:p>
     <w:p>
       <w:pPr>
-        <w:pStyle w:val="Heading2"/>
+        <w:pStyle w:val="Ttulo2"/>
       </w:pPr>
       <w:r>
         <w:t>Functional requirements</w:t>
@@ -4290,7 +4296,7 @@
     </w:p>
     <w:p>
       <w:pPr>
-        <w:pStyle w:val="Heading2"/>
+        <w:pStyle w:val="Ttulo2"/>
       </w:pPr>
       <w:r>
         <w:t>Non-functional requirements</w:t>
@@ -4306,7 +4312,7 @@
     </w:p>
     <w:p>
       <w:pPr>
-        <w:pStyle w:val="Heading2"/>
+        <w:pStyle w:val="Ttulo2"/>
       </w:pPr>
       <w:r>
         <w:t>Testing requirements</w:t>
@@ -4363,7 +4369,7 @@
     </w:p>
     <w:p>
       <w:pPr>
-        <w:pStyle w:val="Heading2"/>
+        <w:pStyle w:val="Ttulo2"/>
       </w:pPr>
       <w:r>
         <w:t>Managerial requirements</w:t>
@@ -4467,7 +4473,7 @@
     <w:lvl w:ilvl="0">
       <w:start w:val="1"/>
       <w:numFmt w:val="decimal"/>
-      <w:pStyle w:val="ListNumber"/>
+      <w:pStyle w:val="Listaconnmeros"/>
       <w:lvlText w:val="%1."/>
       <w:lvlJc w:val="left"/>
       <w:pPr>
@@ -4803,7 +4809,7 @@
     <w:lvl w:ilvl="0" w:tplc="391EA46E">
       <w:start w:val="1"/>
       <w:numFmt w:val="decimal"/>
-      <w:pStyle w:val="ListParagraph"/>
+      <w:pStyle w:val="Prrafodelista"/>
       <w:lvlText w:val="%1)"/>
       <w:lvlJc w:val="left"/>
       <w:pPr>
@@ -5713,11 +5719,11 @@
       <w:lang w:val="en-GB"/>
     </w:rPr>
   </w:style>
-  <w:style w:type="paragraph" w:styleId="Heading1">
+  <w:style w:type="paragraph" w:styleId="Ttulo1">
     <w:name w:val="heading 1"/>
     <w:basedOn w:val="Normal"/>
     <w:next w:val="Normal"/>
-    <w:link w:val="Heading1Char"/>
+    <w:link w:val="Ttulo1Car"/>
     <w:uiPriority w:val="9"/>
     <w:qFormat/>
     <w:rsid w:val="00F138ED"/>
@@ -5745,11 +5751,11 @@
       <w14:ligatures w14:val="none"/>
     </w:rPr>
   </w:style>
-  <w:style w:type="paragraph" w:styleId="Heading2">
+  <w:style w:type="paragraph" w:styleId="Ttulo2">
     <w:name w:val="heading 2"/>
     <w:basedOn w:val="Normal"/>
     <w:next w:val="Normal"/>
-    <w:link w:val="Heading2Char"/>
+    <w:link w:val="Ttulo2Car"/>
     <w:uiPriority w:val="9"/>
     <w:unhideWhenUsed/>
     <w:qFormat/>
@@ -5773,11 +5779,11 @@
       <w14:ligatures w14:val="none"/>
     </w:rPr>
   </w:style>
-  <w:style w:type="paragraph" w:styleId="Heading3">
+  <w:style w:type="paragraph" w:styleId="Ttulo3">
     <w:name w:val="heading 3"/>
     <w:basedOn w:val="Normal"/>
     <w:next w:val="Normal"/>
-    <w:link w:val="Heading3Char"/>
+    <w:link w:val="Ttulo3Car"/>
     <w:uiPriority w:val="9"/>
     <w:unhideWhenUsed/>
     <w:rsid w:val="00F138ED"/>
@@ -5792,13 +5798,13 @@
       <w:color w:val="1F3763" w:themeColor="accent1" w:themeShade="7F"/>
     </w:rPr>
   </w:style>
-  <w:style w:type="character" w:default="1" w:styleId="DefaultParagraphFont">
+  <w:style w:type="character" w:default="1" w:styleId="Fuentedeprrafopredeter">
     <w:name w:val="Default Paragraph Font"/>
     <w:uiPriority w:val="1"/>
     <w:semiHidden/>
     <w:unhideWhenUsed/>
   </w:style>
-  <w:style w:type="table" w:default="1" w:styleId="TableNormal">
+  <w:style w:type="table" w:default="1" w:styleId="Tablanormal">
     <w:name w:val="Normal Table"/>
     <w:uiPriority w:val="99"/>
     <w:semiHidden/>
@@ -5813,16 +5819,16 @@
       </w:tblCellMar>
     </w:tblPr>
   </w:style>
-  <w:style w:type="numbering" w:default="1" w:styleId="NoList">
+  <w:style w:type="numbering" w:default="1" w:styleId="Sinlista">
     <w:name w:val="No List"/>
     <w:uiPriority w:val="99"/>
     <w:semiHidden/>
     <w:unhideWhenUsed/>
   </w:style>
-  <w:style w:type="character" w:customStyle="1" w:styleId="Heading1Char">
-    <w:name w:val="Heading 1 Char"/>
-    <w:basedOn w:val="DefaultParagraphFont"/>
-    <w:link w:val="Heading1"/>
+  <w:style w:type="character" w:customStyle="1" w:styleId="Ttulo1Car">
+    <w:name w:val="Título 1 Car"/>
+    <w:basedOn w:val="Fuentedeprrafopredeter"/>
+    <w:link w:val="Ttulo1"/>
     <w:uiPriority w:val="9"/>
     <w:rsid w:val="00F138ED"/>
     <w:rPr>
@@ -5836,10 +5842,10 @@
       <w14:ligatures w14:val="none"/>
     </w:rPr>
   </w:style>
-  <w:style w:type="character" w:customStyle="1" w:styleId="Heading2Char">
-    <w:name w:val="Heading 2 Char"/>
-    <w:basedOn w:val="DefaultParagraphFont"/>
-    <w:link w:val="Heading2"/>
+  <w:style w:type="character" w:customStyle="1" w:styleId="Ttulo2Car">
+    <w:name w:val="Título 2 Car"/>
+    <w:basedOn w:val="Fuentedeprrafopredeter"/>
+    <w:link w:val="Ttulo2"/>
     <w:uiPriority w:val="9"/>
     <w:rsid w:val="00F138ED"/>
     <w:rPr>
@@ -5853,9 +5859,9 @@
       <w14:ligatures w14:val="none"/>
     </w:rPr>
   </w:style>
-  <w:style w:type="paragraph" w:styleId="ListParagraph">
+  <w:style w:type="paragraph" w:styleId="Prrafodelista">
     <w:name w:val="List Paragraph"/>
-    <w:basedOn w:val="ListNumber"/>
+    <w:basedOn w:val="Listaconnmeros"/>
     <w:uiPriority w:val="34"/>
     <w:rsid w:val="00F138ED"/>
     <w:pPr>
@@ -5874,7 +5880,7 @@
   </w:style>
   <w:style w:type="paragraph" w:customStyle="1" w:styleId="Prrafodesublista">
     <w:name w:val="Párrafo de sublista"/>
-    <w:basedOn w:val="ListParagraph"/>
+    <w:basedOn w:val="Prrafodelista"/>
     <w:qFormat/>
     <w:rsid w:val="00624D3C"/>
     <w:pPr>
@@ -5909,7 +5915,7 @@
       <w14:ligatures w14:val="none"/>
     </w:rPr>
   </w:style>
-  <w:style w:type="paragraph" w:styleId="NoSpacing">
+  <w:style w:type="paragraph" w:styleId="Sinespaciado">
     <w:name w:val="No Spacing"/>
     <w:uiPriority w:val="1"/>
     <w:rsid w:val="00F138ED"/>
@@ -5923,9 +5929,9 @@
       <w14:ligatures w14:val="none"/>
     </w:rPr>
   </w:style>
-  <w:style w:type="character" w:styleId="CommentReference">
+  <w:style w:type="character" w:styleId="Refdecomentario">
     <w:name w:val="annotation reference"/>
-    <w:basedOn w:val="DefaultParagraphFont"/>
+    <w:basedOn w:val="Fuentedeprrafopredeter"/>
     <w:uiPriority w:val="99"/>
     <w:semiHidden/>
     <w:unhideWhenUsed/>
@@ -5947,7 +5953,7 @@
   </w:style>
   <w:style w:type="paragraph" w:customStyle="1" w:styleId="Requirement-Body">
     <w:name w:val="Requirement - Body"/>
-    <w:basedOn w:val="List"/>
+    <w:basedOn w:val="Lista"/>
     <w:qFormat/>
     <w:rsid w:val="00F138ED"/>
     <w:pPr>
@@ -5957,10 +5963,10 @@
       <w:ind w:left="851" w:hanging="284"/>
     </w:pPr>
   </w:style>
-  <w:style w:type="paragraph" w:styleId="CommentText">
+  <w:style w:type="paragraph" w:styleId="Textocomentario">
     <w:name w:val="annotation text"/>
     <w:basedOn w:val="Normal"/>
-    <w:link w:val="CommentTextChar"/>
+    <w:link w:val="TextocomentarioCar"/>
     <w:uiPriority w:val="99"/>
     <w:unhideWhenUsed/>
     <w:rsid w:val="00F138ED"/>
@@ -5969,10 +5975,10 @@
       <w:szCs w:val="20"/>
     </w:rPr>
   </w:style>
-  <w:style w:type="character" w:customStyle="1" w:styleId="CommentTextChar">
-    <w:name w:val="Comment Text Char"/>
-    <w:basedOn w:val="DefaultParagraphFont"/>
-    <w:link w:val="CommentText"/>
+  <w:style w:type="character" w:customStyle="1" w:styleId="TextocomentarioCar">
+    <w:name w:val="Texto comentario Car"/>
+    <w:basedOn w:val="Fuentedeprrafopredeter"/>
+    <w:link w:val="Textocomentario"/>
     <w:uiPriority w:val="99"/>
     <w:rsid w:val="00F138ED"/>
     <w:rPr>
@@ -5981,11 +5987,11 @@
       <w:lang w:val="en-GB"/>
     </w:rPr>
   </w:style>
-  <w:style w:type="paragraph" w:styleId="CommentSubject">
+  <w:style w:type="paragraph" w:styleId="Asuntodelcomentario">
     <w:name w:val="annotation subject"/>
     <w:basedOn w:val="Normal"/>
     <w:next w:val="Normal"/>
-    <w:link w:val="CommentSubjectChar"/>
+    <w:link w:val="AsuntodelcomentarioCar"/>
     <w:uiPriority w:val="99"/>
     <w:semiHidden/>
     <w:unhideWhenUsed/>
@@ -5997,10 +6003,10 @@
       <w:szCs w:val="20"/>
     </w:rPr>
   </w:style>
-  <w:style w:type="character" w:customStyle="1" w:styleId="CommentSubjectChar">
-    <w:name w:val="Comment Subject Char"/>
-    <w:basedOn w:val="DefaultParagraphFont"/>
-    <w:link w:val="CommentSubject"/>
+  <w:style w:type="character" w:customStyle="1" w:styleId="AsuntodelcomentarioCar">
+    <w:name w:val="Asunto del comentario Car"/>
+    <w:basedOn w:val="Fuentedeprrafopredeter"/>
+    <w:link w:val="Asuntodelcomentario"/>
     <w:uiPriority w:val="99"/>
     <w:semiHidden/>
     <w:rsid w:val="00F138ED"/>
@@ -6012,7 +6018,7 @@
       <w:lang w:val="en-GB"/>
     </w:rPr>
   </w:style>
-  <w:style w:type="paragraph" w:styleId="List">
+  <w:style w:type="paragraph" w:styleId="Lista">
     <w:name w:val="List"/>
     <w:basedOn w:val="Normal"/>
     <w:uiPriority w:val="99"/>
@@ -6024,9 +6030,9 @@
       <w:contextualSpacing/>
     </w:pPr>
   </w:style>
-  <w:style w:type="character" w:styleId="Strong">
+  <w:style w:type="character" w:styleId="Textoennegrita">
     <w:name w:val="Strong"/>
-    <w:basedOn w:val="DefaultParagraphFont"/>
+    <w:basedOn w:val="Fuentedeprrafopredeter"/>
     <w:uiPriority w:val="22"/>
     <w:qFormat/>
     <w:rsid w:val="00F138ED"/>
@@ -6035,9 +6041,9 @@
       <w:bCs/>
     </w:rPr>
   </w:style>
-  <w:style w:type="character" w:styleId="Hyperlink">
+  <w:style w:type="character" w:styleId="Hipervnculo">
     <w:name w:val="Hyperlink"/>
-    <w:basedOn w:val="DefaultParagraphFont"/>
+    <w:basedOn w:val="Fuentedeprrafopredeter"/>
     <w:uiPriority w:val="99"/>
     <w:unhideWhenUsed/>
     <w:rsid w:val="00F138ED"/>
@@ -6046,9 +6052,9 @@
       <w:u w:val="single"/>
     </w:rPr>
   </w:style>
-  <w:style w:type="character" w:styleId="PlaceholderText">
+  <w:style w:type="character" w:styleId="Textodelmarcadordeposicin">
     <w:name w:val="Placeholder Text"/>
-    <w:basedOn w:val="DefaultParagraphFont"/>
+    <w:basedOn w:val="Fuentedeprrafopredeter"/>
     <w:uiPriority w:val="99"/>
     <w:semiHidden/>
     <w:rsid w:val="00F138ED"/>
@@ -6058,7 +6064,7 @@
   </w:style>
   <w:style w:type="paragraph" w:customStyle="1" w:styleId="Requirement-Header">
     <w:name w:val="Requirement - Header"/>
-    <w:basedOn w:val="List"/>
+    <w:basedOn w:val="Lista"/>
     <w:next w:val="Requirement-Body"/>
     <w:qFormat/>
     <w:rsid w:val="0059559E"/>
@@ -6069,10 +6075,10 @@
       <w:ind w:left="567" w:hanging="567"/>
     </w:pPr>
   </w:style>
-  <w:style w:type="character" w:customStyle="1" w:styleId="Heading3Char">
-    <w:name w:val="Heading 3 Char"/>
-    <w:basedOn w:val="DefaultParagraphFont"/>
-    <w:link w:val="Heading3"/>
+  <w:style w:type="character" w:customStyle="1" w:styleId="Ttulo3Car">
+    <w:name w:val="Título 3 Car"/>
+    <w:basedOn w:val="Fuentedeprrafopredeter"/>
+    <w:link w:val="Ttulo3"/>
     <w:uiPriority w:val="9"/>
     <w:rsid w:val="00F138ED"/>
     <w:rPr>
@@ -6083,7 +6089,7 @@
       <w:lang w:val="en-GB"/>
     </w:rPr>
   </w:style>
-  <w:style w:type="paragraph" w:styleId="ListNumber">
+  <w:style w:type="paragraph" w:styleId="Listaconnmeros">
     <w:name w:val="List Number"/>
     <w:basedOn w:val="Normal"/>
     <w:uiPriority w:val="99"/>
@@ -6097,11 +6103,11 @@
       <w:contextualSpacing/>
     </w:pPr>
   </w:style>
-  <w:style w:type="paragraph" w:styleId="Title">
+  <w:style w:type="paragraph" w:styleId="Ttulo">
     <w:name w:val="Title"/>
     <w:basedOn w:val="Normal"/>
     <w:next w:val="Normal"/>
-    <w:link w:val="TitleChar"/>
+    <w:link w:val="TtuloCar"/>
     <w:uiPriority w:val="10"/>
     <w:qFormat/>
     <w:rsid w:val="00F138ED"/>
@@ -6122,10 +6128,10 @@
       <w:szCs w:val="56"/>
     </w:rPr>
   </w:style>
-  <w:style w:type="character" w:customStyle="1" w:styleId="TitleChar">
-    <w:name w:val="Title Char"/>
-    <w:basedOn w:val="DefaultParagraphFont"/>
-    <w:link w:val="Title"/>
+  <w:style w:type="character" w:customStyle="1" w:styleId="TtuloCar">
+    <w:name w:val="Título Car"/>
+    <w:basedOn w:val="Fuentedeprrafopredeter"/>
+    <w:link w:val="Ttulo"/>
     <w:uiPriority w:val="10"/>
     <w:rsid w:val="00F138ED"/>
     <w:rPr>
@@ -6137,9 +6143,9 @@
       <w:lang w:val="en-GB"/>
     </w:rPr>
   </w:style>
-  <w:style w:type="character" w:styleId="Mention">
+  <w:style w:type="character" w:styleId="Mencionar">
     <w:name w:val="Mention"/>
-    <w:basedOn w:val="DefaultParagraphFont"/>
+    <w:basedOn w:val="Fuentedeprrafopredeter"/>
     <w:uiPriority w:val="99"/>
     <w:unhideWhenUsed/>
     <w:rsid w:val="00F138ED"/>
@@ -6176,7 +6182,7 @@
           </w:pPr>
           <w:r>
             <w:rPr>
-              <w:rStyle w:val="PlaceholderText"/>
+              <w:rStyle w:val="Textodelmarcadordeposicin"/>
             </w:rPr>
             <w:t>Haga clic o pulse aquí para escribir texto.</w:t>
           </w:r>
@@ -6205,7 +6211,7 @@
           </w:pPr>
           <w:r>
             <w:rPr>
-              <w:rStyle w:val="PlaceholderText"/>
+              <w:rStyle w:val="Textodelmarcadordeposicin"/>
             </w:rPr>
             <w:t>Haga clic o pulse aquí para escribir texto.</w:t>
           </w:r>
@@ -6234,7 +6240,7 @@
           </w:pPr>
           <w:r>
             <w:rPr>
-              <w:rStyle w:val="PlaceholderText"/>
+              <w:rStyle w:val="Textodelmarcadordeposicin"/>
             </w:rPr>
             <w:t>Haga clic o pulse aquí para escribir texto.</w:t>
           </w:r>
@@ -6263,7 +6269,7 @@
           </w:pPr>
           <w:r>
             <w:rPr>
-              <w:rStyle w:val="PlaceholderText"/>
+              <w:rStyle w:val="Textodelmarcadordeposicin"/>
             </w:rPr>
             <w:t>Haga clic o pulse aquí para escribir texto.</w:t>
           </w:r>
@@ -6292,7 +6298,7 @@
           </w:pPr>
           <w:r>
             <w:rPr>
-              <w:rStyle w:val="PlaceholderText"/>
+              <w:rStyle w:val="Textodelmarcadordeposicin"/>
             </w:rPr>
             <w:t>Haga clic o pulse aquí para escribir texto.</w:t>
           </w:r>
@@ -6321,7 +6327,7 @@
           </w:pPr>
           <w:r>
             <w:rPr>
-              <w:rStyle w:val="PlaceholderText"/>
+              <w:rStyle w:val="Textodelmarcadordeposicin"/>
             </w:rPr>
             <w:t>Haga clic o pulse aquí para escribir texto.</w:t>
           </w:r>
@@ -6350,7 +6356,7 @@
           </w:pPr>
           <w:r>
             <w:rPr>
-              <w:rStyle w:val="PlaceholderText"/>
+              <w:rStyle w:val="Textodelmarcadordeposicin"/>
             </w:rPr>
             <w:t>Haga clic o pulse aquí para escribir texto.</w:t>
           </w:r>
@@ -6379,7 +6385,7 @@
           </w:pPr>
           <w:r>
             <w:rPr>
-              <w:rStyle w:val="PlaceholderText"/>
+              <w:rStyle w:val="Textodelmarcadordeposicin"/>
             </w:rPr>
             <w:t>Haga clic o pulse aquí para escribir texto.</w:t>
           </w:r>
@@ -6408,7 +6414,7 @@
           </w:pPr>
           <w:r>
             <w:rPr>
-              <w:rStyle w:val="PlaceholderText"/>
+              <w:rStyle w:val="Textodelmarcadordeposicin"/>
             </w:rPr>
             <w:t>Haga clic o pulse aquí para escribir texto.</w:t>
           </w:r>
@@ -6437,7 +6443,7 @@
           </w:pPr>
           <w:r>
             <w:rPr>
-              <w:rStyle w:val="PlaceholderText"/>
+              <w:rStyle w:val="Textodelmarcadordeposicin"/>
             </w:rPr>
             <w:t>Haga clic o pulse aquí para escribir texto.</w:t>
           </w:r>
@@ -6466,7 +6472,7 @@
           </w:pPr>
           <w:r>
             <w:rPr>
-              <w:rStyle w:val="PlaceholderText"/>
+              <w:rStyle w:val="Textodelmarcadordeposicin"/>
             </w:rPr>
             <w:t>Haga clic o pulse aquí para escribir texto.</w:t>
           </w:r>
@@ -6495,7 +6501,7 @@
           </w:pPr>
           <w:r>
             <w:rPr>
-              <w:rStyle w:val="PlaceholderText"/>
+              <w:rStyle w:val="Textodelmarcadordeposicin"/>
             </w:rPr>
             <w:t>Haga clic o pulse aquí para escribir texto.</w:t>
           </w:r>
@@ -6524,7 +6530,7 @@
           </w:pPr>
           <w:r>
             <w:rPr>
-              <w:rStyle w:val="PlaceholderText"/>
+              <w:rStyle w:val="Textodelmarcadordeposicin"/>
             </w:rPr>
             <w:t>Haga clic o pulse aquí para escribir texto.</w:t>
           </w:r>
@@ -6553,7 +6559,7 @@
           </w:pPr>
           <w:r>
             <w:rPr>
-              <w:rStyle w:val="PlaceholderText"/>
+              <w:rStyle w:val="Textodelmarcadordeposicin"/>
             </w:rPr>
             <w:t>Haga clic o pulse aquí para escribir texto.</w:t>
           </w:r>
@@ -6582,7 +6588,7 @@
           </w:pPr>
           <w:r>
             <w:rPr>
-              <w:rStyle w:val="PlaceholderText"/>
+              <w:rStyle w:val="Textodelmarcadordeposicin"/>
             </w:rPr>
             <w:t>Haga clic o pulse aquí para escribir texto.</w:t>
           </w:r>
@@ -6611,7 +6617,7 @@
           </w:pPr>
           <w:r>
             <w:rPr>
-              <w:rStyle w:val="PlaceholderText"/>
+              <w:rStyle w:val="Textodelmarcadordeposicin"/>
             </w:rPr>
             <w:t>Haga clic o pulse aquí para escribir texto.</w:t>
           </w:r>
@@ -6640,7 +6646,7 @@
           </w:pPr>
           <w:r>
             <w:rPr>
-              <w:rStyle w:val="PlaceholderText"/>
+              <w:rStyle w:val="Textodelmarcadordeposicin"/>
             </w:rPr>
             <w:t>Haga clic o pulse aquí para escribir texto.</w:t>
           </w:r>
@@ -6669,7 +6675,7 @@
           </w:pPr>
           <w:r>
             <w:rPr>
-              <w:rStyle w:val="PlaceholderText"/>
+              <w:rStyle w:val="Textodelmarcadordeposicin"/>
             </w:rPr>
             <w:t>Haga clic o pulse aquí para escribir texto.</w:t>
           </w:r>
@@ -6698,7 +6704,7 @@
           </w:pPr>
           <w:r>
             <w:rPr>
-              <w:rStyle w:val="PlaceholderText"/>
+              <w:rStyle w:val="Textodelmarcadordeposicin"/>
             </w:rPr>
             <w:t>Haga clic o pulse aquí para escribir texto.</w:t>
           </w:r>
@@ -6727,7 +6733,7 @@
           </w:pPr>
           <w:r>
             <w:rPr>
-              <w:rStyle w:val="PlaceholderText"/>
+              <w:rStyle w:val="Textodelmarcadordeposicin"/>
             </w:rPr>
             <w:t>Haga clic o pulse aquí para escribir texto.</w:t>
           </w:r>
@@ -6756,7 +6762,7 @@
           </w:pPr>
           <w:r>
             <w:rPr>
-              <w:rStyle w:val="PlaceholderText"/>
+              <w:rStyle w:val="Textodelmarcadordeposicin"/>
             </w:rPr>
             <w:t>Haga clic o pulse aquí para escribir texto.</w:t>
           </w:r>
@@ -6785,7 +6791,7 @@
           </w:pPr>
           <w:r>
             <w:rPr>
-              <w:rStyle w:val="PlaceholderText"/>
+              <w:rStyle w:val="Textodelmarcadordeposicin"/>
             </w:rPr>
             <w:t>Haga clic o pulse aquí para escribir texto.</w:t>
           </w:r>
@@ -6814,7 +6820,7 @@
           </w:pPr>
           <w:r>
             <w:rPr>
-              <w:rStyle w:val="PlaceholderText"/>
+              <w:rStyle w:val="Textodelmarcadordeposicin"/>
             </w:rPr>
             <w:t>Haga clic o pulse aquí para escribir texto.</w:t>
           </w:r>
@@ -6843,7 +6849,7 @@
           </w:pPr>
           <w:r>
             <w:rPr>
-              <w:rStyle w:val="PlaceholderText"/>
+              <w:rStyle w:val="Textodelmarcadordeposicin"/>
             </w:rPr>
             <w:t>Haga clic o pulse aquí para escribir texto.</w:t>
           </w:r>
@@ -6872,7 +6878,7 @@
           </w:pPr>
           <w:r>
             <w:rPr>
-              <w:rStyle w:val="PlaceholderText"/>
+              <w:rStyle w:val="Textodelmarcadordeposicin"/>
             </w:rPr>
             <w:t>Haga clic o pulse aquí para escribir texto.</w:t>
           </w:r>
@@ -6901,7 +6907,7 @@
           </w:pPr>
           <w:r>
             <w:rPr>
-              <w:rStyle w:val="PlaceholderText"/>
+              <w:rStyle w:val="Textodelmarcadordeposicin"/>
             </w:rPr>
             <w:t>Haga clic o pulse aquí para escribir texto.</w:t>
           </w:r>
@@ -6930,7 +6936,7 @@
           </w:pPr>
           <w:r>
             <w:rPr>
-              <w:rStyle w:val="PlaceholderText"/>
+              <w:rStyle w:val="Textodelmarcadordeposicin"/>
             </w:rPr>
             <w:t>Haga clic o pulse aquí para escribir texto.</w:t>
           </w:r>
@@ -6959,7 +6965,7 @@
           </w:pPr>
           <w:r>
             <w:rPr>
-              <w:rStyle w:val="PlaceholderText"/>
+              <w:rStyle w:val="Textodelmarcadordeposicin"/>
             </w:rPr>
             <w:t>Haga clic o pulse aquí para escribir texto.</w:t>
           </w:r>
@@ -6988,7 +6994,7 @@
           </w:pPr>
           <w:r>
             <w:rPr>
-              <w:rStyle w:val="PlaceholderText"/>
+              <w:rStyle w:val="Textodelmarcadordeposicin"/>
             </w:rPr>
             <w:t>Haga clic o pulse aquí para escribir texto.</w:t>
           </w:r>
@@ -7017,7 +7023,7 @@
           </w:pPr>
           <w:r>
             <w:rPr>
-              <w:rStyle w:val="PlaceholderText"/>
+              <w:rStyle w:val="Textodelmarcadordeposicin"/>
             </w:rPr>
             <w:t>Haga clic o pulse aquí para escribir texto.</w:t>
           </w:r>
@@ -7046,7 +7052,7 @@
           </w:pPr>
           <w:r>
             <w:rPr>
-              <w:rStyle w:val="PlaceholderText"/>
+              <w:rStyle w:val="Textodelmarcadordeposicin"/>
             </w:rPr>
             <w:t>Haga clic o pulse aquí para escribir texto.</w:t>
           </w:r>
@@ -7075,7 +7081,7 @@
           </w:pPr>
           <w:r>
             <w:rPr>
-              <w:rStyle w:val="PlaceholderText"/>
+              <w:rStyle w:val="Textodelmarcadordeposicin"/>
             </w:rPr>
             <w:t>Haga clic o pulse aquí para escribir texto.</w:t>
           </w:r>
@@ -7104,7 +7110,7 @@
           </w:pPr>
           <w:r>
             <w:rPr>
-              <w:rStyle w:val="PlaceholderText"/>
+              <w:rStyle w:val="Textodelmarcadordeposicin"/>
             </w:rPr>
             <w:t>Haga clic o pulse aquí para escribir texto.</w:t>
           </w:r>
@@ -7133,7 +7139,7 @@
           </w:pPr>
           <w:r>
             <w:rPr>
-              <w:rStyle w:val="PlaceholderText"/>
+              <w:rStyle w:val="Textodelmarcadordeposicin"/>
             </w:rPr>
             <w:t>Haga clic o pulse aquí para escribir texto.</w:t>
           </w:r>
@@ -7162,7 +7168,7 @@
           </w:pPr>
           <w:r>
             <w:rPr>
-              <w:rStyle w:val="PlaceholderText"/>
+              <w:rStyle w:val="Textodelmarcadordeposicin"/>
             </w:rPr>
             <w:t>Haga clic o pulse aquí para escribir texto.</w:t>
           </w:r>
@@ -7191,7 +7197,7 @@
           </w:pPr>
           <w:r>
             <w:rPr>
-              <w:rStyle w:val="PlaceholderText"/>
+              <w:rStyle w:val="Textodelmarcadordeposicin"/>
             </w:rPr>
             <w:t>Haga clic o pulse aquí para escribir texto.</w:t>
           </w:r>
@@ -7220,7 +7226,7 @@
           </w:pPr>
           <w:r>
             <w:rPr>
-              <w:rStyle w:val="PlaceholderText"/>
+              <w:rStyle w:val="Textodelmarcadordeposicin"/>
             </w:rPr>
             <w:t>Haga clic o pulse aquí para escribir texto.</w:t>
           </w:r>
@@ -7249,7 +7255,7 @@
           </w:pPr>
           <w:r>
             <w:rPr>
-              <w:rStyle w:val="PlaceholderText"/>
+              <w:rStyle w:val="Textodelmarcadordeposicin"/>
             </w:rPr>
             <w:t>Haga clic o pulse aquí para escribir texto.</w:t>
           </w:r>
@@ -7278,7 +7284,7 @@
           </w:pPr>
           <w:r>
             <w:rPr>
-              <w:rStyle w:val="PlaceholderText"/>
+              <w:rStyle w:val="Textodelmarcadordeposicin"/>
             </w:rPr>
             <w:t>Haga clic o pulse aquí para escribir texto.</w:t>
           </w:r>
@@ -7307,7 +7313,7 @@
           </w:pPr>
           <w:r>
             <w:rPr>
-              <w:rStyle w:val="PlaceholderText"/>
+              <w:rStyle w:val="Textodelmarcadordeposicin"/>
             </w:rPr>
             <w:t>Haga clic o pulse aquí para escribir texto.</w:t>
           </w:r>
@@ -7336,7 +7342,7 @@
           </w:pPr>
           <w:r>
             <w:rPr>
-              <w:rStyle w:val="PlaceholderText"/>
+              <w:rStyle w:val="Textodelmarcadordeposicin"/>
             </w:rPr>
             <w:t>Haga clic o pulse aquí para escribir texto.</w:t>
           </w:r>
@@ -7365,7 +7371,7 @@
           </w:pPr>
           <w:r>
             <w:rPr>
-              <w:rStyle w:val="PlaceholderText"/>
+              <w:rStyle w:val="Textodelmarcadordeposicin"/>
             </w:rPr>
             <w:t>Haga clic o pulse aquí para escribir texto.</w:t>
           </w:r>
@@ -7394,7 +7400,7 @@
           </w:pPr>
           <w:r>
             <w:rPr>
-              <w:rStyle w:val="PlaceholderText"/>
+              <w:rStyle w:val="Textodelmarcadordeposicin"/>
             </w:rPr>
             <w:t>Haga clic o pulse aquí para escribir texto.</w:t>
           </w:r>
@@ -7524,6 +7530,7 @@
     <w:rsid w:val="001942D6"/>
     <w:rsid w:val="001B7228"/>
     <w:rsid w:val="00250265"/>
+    <w:rsid w:val="00263320"/>
     <w:rsid w:val="002C1814"/>
     <w:rsid w:val="00354637"/>
     <w:rsid w:val="00362E40"/>
@@ -7542,6 +7549,7 @@
     <w:rsid w:val="009D5AF9"/>
     <w:rsid w:val="00A222AC"/>
     <w:rsid w:val="00BA1063"/>
+    <w:rsid w:val="00BB387C"/>
     <w:rsid w:val="00BE6430"/>
     <w:rsid w:val="00BE6B07"/>
     <w:rsid w:val="00C42E76"/>
@@ -7556,6 +7564,7 @@
     <w:rsid w:val="00ED34A4"/>
     <w:rsid w:val="00EF08F9"/>
     <w:rsid w:val="00EF214B"/>
+    <w:rsid w:val="00F24532"/>
     <w:rsid w:val="00F24CE3"/>
     <w:rsid w:val="00F57527"/>
     <w:rsid w:val="00F64E54"/>
@@ -7986,13 +7995,13 @@
     <w:name w:val="Normal"/>
     <w:qFormat/>
   </w:style>
-  <w:style w:type="character" w:default="1" w:styleId="DefaultParagraphFont">
+  <w:style w:type="character" w:default="1" w:styleId="Fuentedeprrafopredeter">
     <w:name w:val="Default Paragraph Font"/>
     <w:uiPriority w:val="1"/>
     <w:semiHidden/>
     <w:unhideWhenUsed/>
   </w:style>
-  <w:style w:type="table" w:default="1" w:styleId="TableNormal">
+  <w:style w:type="table" w:default="1" w:styleId="Tablanormal">
     <w:name w:val="Normal Table"/>
     <w:uiPriority w:val="99"/>
     <w:semiHidden/>
@@ -8007,15 +8016,15 @@
       </w:tblCellMar>
     </w:tblPr>
   </w:style>
-  <w:style w:type="numbering" w:default="1" w:styleId="NoList">
+  <w:style w:type="numbering" w:default="1" w:styleId="Sinlista">
     <w:name w:val="No List"/>
     <w:uiPriority w:val="99"/>
     <w:semiHidden/>
     <w:unhideWhenUsed/>
   </w:style>
-  <w:style w:type="character" w:styleId="PlaceholderText">
+  <w:style w:type="character" w:styleId="Textodelmarcadordeposicin">
     <w:name w:val="Placeholder Text"/>
-    <w:basedOn w:val="DefaultParagraphFont"/>
+    <w:basedOn w:val="Fuentedeprrafopredeter"/>
     <w:uiPriority w:val="99"/>
     <w:semiHidden/>
     <w:rsid w:val="009D5AF9"/>

</xml_diff>

<commit_message>
Añadido diagrama de dominio y Actualizado el Documento de Requirements Refs #148
</commit_message>
<xml_diff>
--- a/reports/Student #3/03 - Requirements - Student #3.docx
+++ b/reports/Student #3/03 - Requirements - Student #3.docx
@@ -227,7 +227,7 @@
                     <w:rFonts w:asciiTheme="majorHAnsi" w:hAnsiTheme="majorHAnsi" w:cstheme="majorHAnsi"/>
                     <w:lang w:val="pt-PT"/>
                   </w:rPr>
-                  <w:t xml:space="preserve"> https://github.com/Davidvt04/Acme-ANS-D01</w:t>
+                  <w:t xml:space="preserve"> https://github.com/Davidvt04/Acme-ANS-C1.61</w:t>
                 </w:r>
               </w:sdtContent>
             </w:sdt>
@@ -1161,7 +1161,13 @@
         </w:sdtPr>
         <w:sdtContent>
           <w:r>
-            <w:t xml:space="preserve">    </w:t>
+            <w:t xml:space="preserve"> </w:t>
+          </w:r>
+          <w:r>
+            <w:t>X</w:t>
+          </w:r>
+          <w:r>
+            <w:t xml:space="preserve">   </w:t>
           </w:r>
         </w:sdtContent>
       </w:sdt>
@@ -1278,7 +1284,13 @@
         </w:sdtPr>
         <w:sdtContent>
           <w:r>
-            <w:t xml:space="preserve">    </w:t>
+            <w:t xml:space="preserve">  </w:t>
+          </w:r>
+          <w:r>
+            <w:t>X</w:t>
+          </w:r>
+          <w:r>
+            <w:t xml:space="preserve">  </w:t>
           </w:r>
         </w:sdtContent>
       </w:sdt>
@@ -1444,7 +1456,13 @@
         </w:sdtPr>
         <w:sdtContent>
           <w:r>
-            <w:t xml:space="preserve">    </w:t>
+            <w:t xml:space="preserve">  </w:t>
+          </w:r>
+          <w:r>
+            <w:t>X</w:t>
+          </w:r>
+          <w:r>
+            <w:t xml:space="preserve">  </w:t>
           </w:r>
         </w:sdtContent>
       </w:sdt>
@@ -1688,7 +1706,10 @@
         </w:sdtPr>
         <w:sdtContent>
           <w:r>
-            <w:t xml:space="preserve">    </w:t>
+            <w:t>X</w:t>
+          </w:r>
+          <w:r>
+            <w:t xml:space="preserve">  </w:t>
           </w:r>
         </w:sdtContent>
       </w:sdt>
@@ -2870,7 +2891,13 @@
         </w:sdtPr>
         <w:sdtContent>
           <w:r>
-            <w:t xml:space="preserve">    </w:t>
+            <w:t xml:space="preserve"> </w:t>
+          </w:r>
+          <w:r>
+            <w:t>X</w:t>
+          </w:r>
+          <w:r>
+            <w:t xml:space="preserve">   </w:t>
           </w:r>
         </w:sdtContent>
       </w:sdt>
@@ -7533,6 +7560,7 @@
     <w:rsid w:val="001221F0"/>
     <w:rsid w:val="001942D6"/>
     <w:rsid w:val="001B7228"/>
+    <w:rsid w:val="001E5AB0"/>
     <w:rsid w:val="00250265"/>
     <w:rsid w:val="00263320"/>
     <w:rsid w:val="002C1814"/>
@@ -7565,6 +7593,7 @@
     <w:rsid w:val="00E25325"/>
     <w:rsid w:val="00E263A3"/>
     <w:rsid w:val="00E56863"/>
+    <w:rsid w:val="00E72F6A"/>
     <w:rsid w:val="00E955A7"/>
     <w:rsid w:val="00ED34A4"/>
     <w:rsid w:val="00EF08F9"/>

</xml_diff>

<commit_message>
actualizados requisitos y diagrama
</commit_message>
<xml_diff>
--- a/reports/Student #3/03 - Requirements - Student #3.docx
+++ b/reports/Student #3/03 - Requirements - Student #3.docx
@@ -1661,7 +1661,13 @@
         </w:sdtPr>
         <w:sdtContent>
           <w:r>
-            <w:t xml:space="preserve">    </w:t>
+            <w:t xml:space="preserve"> </w:t>
+          </w:r>
+          <w:r>
+            <w:t>X</w:t>
+          </w:r>
+          <w:r>
+            <w:t xml:space="preserve">  </w:t>
           </w:r>
         </w:sdtContent>
       </w:sdt>
@@ -2791,6 +2797,12 @@
           <w:text/>
         </w:sdtPr>
         <w:sdtContent>
+          <w:r>
+            <w:rPr>
+              <w:lang w:val="en-US"/>
+            </w:rPr>
+            <w:t>X</w:t>
+          </w:r>
           <w:r>
             <w:rPr>
               <w:lang w:val="en-US"/>
@@ -7564,6 +7576,7 @@
     <w:rsid w:val="00250265"/>
     <w:rsid w:val="00263320"/>
     <w:rsid w:val="002C1814"/>
+    <w:rsid w:val="00315AD6"/>
     <w:rsid w:val="00354637"/>
     <w:rsid w:val="00362E40"/>
     <w:rsid w:val="00367932"/>
@@ -7595,6 +7608,7 @@
     <w:rsid w:val="00E56863"/>
     <w:rsid w:val="00E72F6A"/>
     <w:rsid w:val="00E955A7"/>
+    <w:rsid w:val="00EC6E12"/>
     <w:rsid w:val="00ED34A4"/>
     <w:rsid w:val="00EF08F9"/>
     <w:rsid w:val="00EF214B"/>

</xml_diff>

<commit_message>
Añadida entidad VisaRequirements junto a su Dashboard Refs #204
</commit_message>
<xml_diff>
--- a/reports/Student #3/03 - Requirements - Student #3.docx
+++ b/reports/Student #3/03 - Requirements - Student #3.docx
@@ -3798,7 +3798,13 @@
             <w:rPr>
               <w:lang w:val="en-US"/>
             </w:rPr>
-            <w:t xml:space="preserve">    </w:t>
+            <w:t xml:space="preserve">  </w:t>
+          </w:r>
+          <w:r>
+            <w:rPr>
+              <w:lang w:val="en-US"/>
+            </w:rPr>
+            <w:t>X</w:t>
           </w:r>
         </w:sdtContent>
       </w:sdt>
@@ -7582,6 +7588,7 @@
     <w:rsid w:val="00367932"/>
     <w:rsid w:val="003936CA"/>
     <w:rsid w:val="003B0252"/>
+    <w:rsid w:val="003D63C4"/>
     <w:rsid w:val="004D7778"/>
     <w:rsid w:val="00532E78"/>
     <w:rsid w:val="005351FA"/>
@@ -7600,6 +7607,7 @@
     <w:rsid w:val="00BE6B07"/>
     <w:rsid w:val="00C42E76"/>
     <w:rsid w:val="00C63AB0"/>
+    <w:rsid w:val="00CD751A"/>
     <w:rsid w:val="00D4788A"/>
     <w:rsid w:val="00D72CB9"/>
     <w:rsid w:val="00DB19FC"/>

</xml_diff>

<commit_message>
Puestas X en word de student 3
</commit_message>
<xml_diff>
--- a/reports/Student #3/03 - Requirements - Student #3.docx
+++ b/reports/Student #3/03 - Requirements - Student #3.docx
@@ -4,7 +4,7 @@
   <w:body>
     <w:p>
       <w:pPr>
-        <w:pStyle w:val="Ttulo1"/>
+        <w:pStyle w:val="Heading1"/>
       </w:pPr>
       <w:r>
         <w:t>Requirements – Student #</w:t>
@@ -80,7 +80,7 @@
           </w:tcPr>
           <w:p>
             <w:pPr>
-              <w:pStyle w:val="Sinespaciado"/>
+              <w:pStyle w:val="NoSpacing"/>
               <w:rPr>
                 <w:rFonts w:asciiTheme="majorHAnsi" w:hAnsiTheme="majorHAnsi" w:cstheme="majorHAnsi"/>
               </w:rPr>
@@ -177,7 +177,7 @@
           </w:tcPr>
           <w:p>
             <w:pPr>
-              <w:pStyle w:val="Sinespaciado"/>
+              <w:pStyle w:val="NoSpacing"/>
               <w:rPr>
                 <w:rFonts w:asciiTheme="majorHAnsi" w:hAnsiTheme="majorHAnsi" w:cstheme="majorHAnsi"/>
                 <w:lang w:val="pt-PT"/>
@@ -253,7 +253,7 @@
           </w:p>
           <w:p>
             <w:pPr>
-              <w:pStyle w:val="Sinespaciado"/>
+              <w:pStyle w:val="NoSpacing"/>
               <w:rPr>
                 <w:rFonts w:asciiTheme="majorHAnsi" w:hAnsiTheme="majorHAnsi" w:cstheme="majorBidi"/>
                 <w:b/>
@@ -307,7 +307,7 @@
           <w:permEnd w:id="1490430286"/>
           <w:p>
             <w:pPr>
-              <w:pStyle w:val="Sinespaciado"/>
+              <w:pStyle w:val="NoSpacing"/>
               <w:rPr>
                 <w:rFonts w:asciiTheme="majorHAnsi" w:hAnsiTheme="majorHAnsi" w:cstheme="majorHAnsi"/>
                 <w:b/>
@@ -373,7 +373,7 @@
           </w:p>
           <w:p>
             <w:pPr>
-              <w:pStyle w:val="Sinespaciado"/>
+              <w:pStyle w:val="NoSpacing"/>
               <w:rPr>
                 <w:rFonts w:asciiTheme="majorHAnsi" w:hAnsiTheme="majorHAnsi" w:cstheme="majorHAnsi"/>
               </w:rPr>
@@ -449,7 +449,7 @@
           </w:p>
           <w:p>
             <w:pPr>
-              <w:pStyle w:val="Sinespaciado"/>
+              <w:pStyle w:val="NoSpacing"/>
               <w:rPr>
                 <w:rFonts w:asciiTheme="majorHAnsi" w:hAnsiTheme="majorHAnsi" w:cstheme="majorHAnsi"/>
               </w:rPr>
@@ -526,7 +526,7 @@
           </w:tcPr>
           <w:p>
             <w:pPr>
-              <w:pStyle w:val="Sinespaciado"/>
+              <w:pStyle w:val="NoSpacing"/>
               <w:rPr>
                 <w:rFonts w:asciiTheme="majorHAnsi" w:hAnsiTheme="majorHAnsi" w:cstheme="majorHAnsi"/>
               </w:rPr>
@@ -599,7 +599,7 @@
     </w:tbl>
     <w:p>
       <w:pPr>
-        <w:pStyle w:val="Ttulo1"/>
+        <w:pStyle w:val="Heading1"/>
       </w:pPr>
       <w:r>
         <w:lastRenderedPageBreak/>
@@ -617,7 +617,7 @@
     </w:p>
     <w:p>
       <w:pPr>
-        <w:pStyle w:val="Ttulo2"/>
+        <w:pStyle w:val="Heading2"/>
       </w:pPr>
       <w:r>
         <w:t xml:space="preserve">Information requirements </w:t>
@@ -633,7 +633,7 @@
     </w:p>
     <w:p>
       <w:pPr>
-        <w:pStyle w:val="Ttulo2"/>
+        <w:pStyle w:val="Heading2"/>
       </w:pPr>
       <w:r>
         <w:t>Functional requirements</w:t>
@@ -798,7 +798,7 @@
     </w:p>
     <w:p>
       <w:pPr>
-        <w:pStyle w:val="Ttulo2"/>
+        <w:pStyle w:val="Heading2"/>
       </w:pPr>
       <w:r>
         <w:t>Non-functional requirements</w:t>
@@ -814,7 +814,7 @@
     </w:p>
     <w:p>
       <w:pPr>
-        <w:pStyle w:val="Ttulo2"/>
+        <w:pStyle w:val="Heading2"/>
       </w:pPr>
       <w:r>
         <w:t>Testing requirements</w:t>
@@ -830,7 +830,7 @@
     </w:p>
     <w:p>
       <w:pPr>
-        <w:pStyle w:val="Ttulo2"/>
+        <w:pStyle w:val="Heading2"/>
       </w:pPr>
       <w:r>
         <w:t>Managerial requirements</w:t>
@@ -922,7 +922,7 @@
     </w:p>
     <w:p>
       <w:pPr>
-        <w:pStyle w:val="Ttulo1"/>
+        <w:pStyle w:val="Heading1"/>
         <w:rPr>
           <w:lang w:val="en-US"/>
         </w:rPr>
@@ -946,7 +946,7 @@
     </w:p>
     <w:p>
       <w:pPr>
-        <w:pStyle w:val="Ttulo2"/>
+        <w:pStyle w:val="Heading2"/>
         <w:rPr>
           <w:lang w:val="en-US"/>
         </w:rPr>
@@ -1474,7 +1474,7 @@
     </w:p>
     <w:p>
       <w:pPr>
-        <w:pStyle w:val="Ttulo2"/>
+        <w:pStyle w:val="Heading2"/>
       </w:pPr>
       <w:r>
         <w:t>Functional requirements</w:t>
@@ -1490,7 +1490,7 @@
     </w:p>
     <w:p>
       <w:pPr>
-        <w:pStyle w:val="Ttulo2"/>
+        <w:pStyle w:val="Heading2"/>
       </w:pPr>
       <w:r>
         <w:t>Non-functional requirements</w:t>
@@ -1506,7 +1506,7 @@
     </w:p>
     <w:p>
       <w:pPr>
-        <w:pStyle w:val="Ttulo2"/>
+        <w:pStyle w:val="Heading2"/>
       </w:pPr>
       <w:r>
         <w:lastRenderedPageBreak/>
@@ -1675,7 +1675,7 @@
     </w:p>
     <w:p>
       <w:pPr>
-        <w:pStyle w:val="Ttulo2"/>
+        <w:pStyle w:val="Heading2"/>
       </w:pPr>
       <w:r>
         <w:t>Managerial requirements</w:t>
@@ -1727,7 +1727,7 @@
     <w:p/>
     <w:p>
       <w:pPr>
-        <w:pStyle w:val="Ttulo1"/>
+        <w:pStyle w:val="Heading1"/>
       </w:pPr>
       <w:r>
         <w:lastRenderedPageBreak/>
@@ -1745,7 +1745,7 @@
     </w:p>
     <w:p>
       <w:pPr>
-        <w:pStyle w:val="Ttulo2"/>
+        <w:pStyle w:val="Heading2"/>
       </w:pPr>
       <w:r>
         <w:t>Information requirements</w:t>
@@ -1761,7 +1761,7 @@
     </w:p>
     <w:p>
       <w:pPr>
-        <w:pStyle w:val="Ttulo2"/>
+        <w:pStyle w:val="Heading2"/>
       </w:pPr>
       <w:r>
         <w:t>Functional requirements</w:t>
@@ -2113,7 +2113,7 @@
     </w:p>
     <w:p>
       <w:pPr>
-        <w:pStyle w:val="Ttulo2"/>
+        <w:pStyle w:val="Heading2"/>
       </w:pPr>
       <w:r>
         <w:t>Non-functional requirements</w:t>
@@ -2129,7 +2129,7 @@
     </w:p>
     <w:p>
       <w:pPr>
-        <w:pStyle w:val="Ttulo2"/>
+        <w:pStyle w:val="Heading2"/>
       </w:pPr>
       <w:r>
         <w:t>Testing requirements</w:t>
@@ -2145,7 +2145,7 @@
     </w:p>
     <w:p>
       <w:pPr>
-        <w:pStyle w:val="Ttulo2"/>
+        <w:pStyle w:val="Heading2"/>
       </w:pPr>
       <w:r>
         <w:lastRenderedPageBreak/>
@@ -2194,7 +2194,7 @@
     </w:p>
     <w:p>
       <w:pPr>
-        <w:pStyle w:val="Ttulo1"/>
+        <w:pStyle w:val="Heading1"/>
       </w:pPr>
       <w:r>
         <w:lastRenderedPageBreak/>
@@ -2212,7 +2212,7 @@
     </w:p>
     <w:p>
       <w:pPr>
-        <w:pStyle w:val="Ttulo2"/>
+        <w:pStyle w:val="Heading2"/>
       </w:pPr>
       <w:r>
         <w:t xml:space="preserve">Information requirements </w:t>
@@ -2263,7 +2263,7 @@
     </w:p>
     <w:p>
       <w:pPr>
-        <w:pStyle w:val="Ttulo2"/>
+        <w:pStyle w:val="Heading2"/>
       </w:pPr>
       <w:r>
         <w:t>Functional requirements</w:t>
@@ -2279,7 +2279,7 @@
     </w:p>
     <w:p>
       <w:pPr>
-        <w:pStyle w:val="Ttulo2"/>
+        <w:pStyle w:val="Heading2"/>
       </w:pPr>
       <w:r>
         <w:t>Non-functional requirements</w:t>
@@ -2295,7 +2295,7 @@
     </w:p>
     <w:p>
       <w:pPr>
-        <w:pStyle w:val="Ttulo2"/>
+        <w:pStyle w:val="Heading2"/>
       </w:pPr>
       <w:r>
         <w:t>Testing requirements</w:t>
@@ -2348,7 +2348,7 @@
     </w:p>
     <w:p>
       <w:pPr>
-        <w:pStyle w:val="Ttulo2"/>
+        <w:pStyle w:val="Heading2"/>
       </w:pPr>
       <w:r>
         <w:t>Managerial requirements</w:t>
@@ -2458,7 +2458,7 @@
     </w:p>
     <w:p>
       <w:pPr>
-        <w:pStyle w:val="Ttulo1"/>
+        <w:pStyle w:val="Heading1"/>
       </w:pPr>
       <w:r>
         <w:lastRenderedPageBreak/>
@@ -2476,7 +2476,7 @@
     </w:p>
     <w:p>
       <w:pPr>
-        <w:pStyle w:val="Ttulo2"/>
+        <w:pStyle w:val="Heading2"/>
       </w:pPr>
       <w:r>
         <w:t xml:space="preserve">Information requirements </w:t>
@@ -2492,7 +2492,7 @@
     </w:p>
     <w:p>
       <w:pPr>
-        <w:pStyle w:val="Ttulo2"/>
+        <w:pStyle w:val="Heading2"/>
       </w:pPr>
       <w:r>
         <w:t>Functional requirements</w:t>
@@ -2508,7 +2508,7 @@
     </w:p>
     <w:p>
       <w:pPr>
-        <w:pStyle w:val="Ttulo2"/>
+        <w:pStyle w:val="Heading2"/>
       </w:pPr>
       <w:r>
         <w:t>Non-functional requirements</w:t>
@@ -2524,7 +2524,7 @@
     </w:p>
     <w:p>
       <w:pPr>
-        <w:pStyle w:val="Ttulo2"/>
+        <w:pStyle w:val="Heading2"/>
       </w:pPr>
       <w:r>
         <w:t>Testing requirements</w:t>
@@ -2540,7 +2540,7 @@
     </w:p>
     <w:p>
       <w:pPr>
-        <w:pStyle w:val="Ttulo2"/>
+        <w:pStyle w:val="Heading2"/>
       </w:pPr>
       <w:r>
         <w:t>Managerial requirements</w:t>
@@ -2594,7 +2594,7 @@
     </w:p>
     <w:p>
       <w:pPr>
-        <w:pStyle w:val="Ttulo1"/>
+        <w:pStyle w:val="Heading1"/>
         <w:rPr>
           <w:lang w:val="en-US"/>
         </w:rPr>
@@ -2624,7 +2624,7 @@
     </w:p>
     <w:p>
       <w:pPr>
-        <w:pStyle w:val="Ttulo2"/>
+        <w:pStyle w:val="Heading2"/>
         <w:rPr>
           <w:lang w:val="en-US"/>
         </w:rPr>
@@ -2821,7 +2821,7 @@
     </w:p>
     <w:p>
       <w:pPr>
-        <w:pStyle w:val="Ttulo2"/>
+        <w:pStyle w:val="Heading2"/>
       </w:pPr>
       <w:r>
         <w:t>Functional requirements</w:t>
@@ -2837,7 +2837,7 @@
     </w:p>
     <w:p>
       <w:pPr>
-        <w:pStyle w:val="Ttulo2"/>
+        <w:pStyle w:val="Heading2"/>
       </w:pPr>
       <w:r>
         <w:t>Non-functional requirements</w:t>
@@ -2853,7 +2853,7 @@
     </w:p>
     <w:p>
       <w:pPr>
-        <w:pStyle w:val="Ttulo2"/>
+        <w:pStyle w:val="Heading2"/>
       </w:pPr>
       <w:r>
         <w:t>Testing requirements</w:t>
@@ -2869,7 +2869,7 @@
     </w:p>
     <w:p>
       <w:pPr>
-        <w:pStyle w:val="Ttulo2"/>
+        <w:pStyle w:val="Heading2"/>
       </w:pPr>
       <w:r>
         <w:t>Managerial requirements</w:t>
@@ -2920,7 +2920,7 @@
     </w:p>
     <w:p>
       <w:pPr>
-        <w:pStyle w:val="Ttulo1"/>
+        <w:pStyle w:val="Heading1"/>
       </w:pPr>
       <w:r>
         <w:lastRenderedPageBreak/>
@@ -2938,7 +2938,7 @@
     </w:p>
     <w:p>
       <w:pPr>
-        <w:pStyle w:val="Ttulo2"/>
+        <w:pStyle w:val="Heading2"/>
       </w:pPr>
       <w:r>
         <w:t>Information requirements</w:t>
@@ -2954,7 +2954,7 @@
     </w:p>
     <w:p>
       <w:pPr>
-        <w:pStyle w:val="Ttulo2"/>
+        <w:pStyle w:val="Heading2"/>
       </w:pPr>
       <w:r>
         <w:t>Functional requirements</w:t>
@@ -3245,7 +3245,7 @@
     </w:p>
     <w:p>
       <w:pPr>
-        <w:pStyle w:val="Ttulo2"/>
+        <w:pStyle w:val="Heading2"/>
       </w:pPr>
       <w:r>
         <w:t>Non-functional requirements</w:t>
@@ -3261,7 +3261,7 @@
     </w:p>
     <w:p>
       <w:pPr>
-        <w:pStyle w:val="Ttulo2"/>
+        <w:pStyle w:val="Heading2"/>
       </w:pPr>
       <w:r>
         <w:t>Testing requirements</w:t>
@@ -3278,7 +3278,7 @@
     <w:p/>
     <w:p>
       <w:pPr>
-        <w:pStyle w:val="Ttulo2"/>
+        <w:pStyle w:val="Heading2"/>
       </w:pPr>
       <w:r>
         <w:t>Managerial requirements</w:t>
@@ -3328,7 +3328,7 @@
     </w:p>
     <w:p>
       <w:pPr>
-        <w:pStyle w:val="Ttulo1"/>
+        <w:pStyle w:val="Heading1"/>
       </w:pPr>
       <w:r>
         <w:lastRenderedPageBreak/>
@@ -3346,7 +3346,7 @@
     </w:p>
     <w:p>
       <w:pPr>
-        <w:pStyle w:val="Ttulo2"/>
+        <w:pStyle w:val="Heading2"/>
       </w:pPr>
       <w:r>
         <w:t xml:space="preserve">Information requirements </w:t>
@@ -3362,7 +3362,7 @@
     </w:p>
     <w:p>
       <w:pPr>
-        <w:pStyle w:val="Ttulo2"/>
+        <w:pStyle w:val="Heading2"/>
       </w:pPr>
       <w:r>
         <w:t>Functional requirements</w:t>
@@ -3378,7 +3378,7 @@
     </w:p>
     <w:p>
       <w:pPr>
-        <w:pStyle w:val="Ttulo2"/>
+        <w:pStyle w:val="Heading2"/>
       </w:pPr>
       <w:r>
         <w:t>Non-functional requirements</w:t>
@@ -3394,7 +3394,7 @@
     </w:p>
     <w:p>
       <w:pPr>
-        <w:pStyle w:val="Ttulo2"/>
+        <w:pStyle w:val="Heading2"/>
       </w:pPr>
       <w:r>
         <w:t>Testing requirements</w:t>
@@ -3445,7 +3445,7 @@
     </w:p>
     <w:p>
       <w:pPr>
-        <w:pStyle w:val="Ttulo2"/>
+        <w:pStyle w:val="Heading2"/>
       </w:pPr>
       <w:r>
         <w:t>Managerial requirements</w:t>
@@ -3503,7 +3503,7 @@
     </w:p>
     <w:p>
       <w:pPr>
-        <w:pStyle w:val="Ttulo1"/>
+        <w:pStyle w:val="Heading1"/>
       </w:pPr>
       <w:r>
         <w:lastRenderedPageBreak/>
@@ -3521,7 +3521,7 @@
     </w:p>
     <w:p>
       <w:pPr>
-        <w:pStyle w:val="Ttulo2"/>
+        <w:pStyle w:val="Heading2"/>
       </w:pPr>
       <w:r>
         <w:t xml:space="preserve">Information requirements </w:t>
@@ -3537,7 +3537,7 @@
     </w:p>
     <w:p>
       <w:pPr>
-        <w:pStyle w:val="Ttulo2"/>
+        <w:pStyle w:val="Heading2"/>
       </w:pPr>
       <w:r>
         <w:t>Functional requirements</w:t>
@@ -3553,7 +3553,7 @@
     </w:p>
     <w:p>
       <w:pPr>
-        <w:pStyle w:val="Ttulo2"/>
+        <w:pStyle w:val="Heading2"/>
       </w:pPr>
       <w:r>
         <w:t>Non-functional requirements</w:t>
@@ -3569,7 +3569,7 @@
     </w:p>
     <w:p>
       <w:pPr>
-        <w:pStyle w:val="Ttulo2"/>
+        <w:pStyle w:val="Heading2"/>
       </w:pPr>
       <w:r>
         <w:t>Testing requirements</w:t>
@@ -3585,7 +3585,7 @@
     </w:p>
     <w:p>
       <w:pPr>
-        <w:pStyle w:val="Ttulo2"/>
+        <w:pStyle w:val="Heading2"/>
       </w:pPr>
       <w:r>
         <w:t>Managerial requirements</w:t>
@@ -3686,7 +3686,7 @@
     </w:p>
     <w:p>
       <w:pPr>
-        <w:pStyle w:val="Ttulo1"/>
+        <w:pStyle w:val="Heading1"/>
         <w:rPr>
           <w:lang w:val="en-US"/>
         </w:rPr>
@@ -3716,7 +3716,7 @@
     </w:p>
     <w:p>
       <w:pPr>
-        <w:pStyle w:val="Ttulo2"/>
+        <w:pStyle w:val="Heading2"/>
         <w:rPr>
           <w:lang w:val="en-US"/>
         </w:rPr>
@@ -3818,7 +3818,7 @@
     </w:p>
     <w:p>
       <w:pPr>
-        <w:pStyle w:val="Ttulo2"/>
+        <w:pStyle w:val="Heading2"/>
       </w:pPr>
       <w:r>
         <w:t>Functional requirements</w:t>
@@ -3834,7 +3834,7 @@
     </w:p>
     <w:p>
       <w:pPr>
-        <w:pStyle w:val="Ttulo2"/>
+        <w:pStyle w:val="Heading2"/>
       </w:pPr>
       <w:r>
         <w:t>Non-functional requirements</w:t>
@@ -3850,7 +3850,7 @@
     </w:p>
     <w:p>
       <w:pPr>
-        <w:pStyle w:val="Ttulo2"/>
+        <w:pStyle w:val="Heading2"/>
       </w:pPr>
       <w:r>
         <w:t>Testing requirements</w:t>
@@ -3866,7 +3866,7 @@
     </w:p>
     <w:p>
       <w:pPr>
-        <w:pStyle w:val="Ttulo2"/>
+        <w:pStyle w:val="Heading2"/>
       </w:pPr>
       <w:r>
         <w:t>Managerial requirements</w:t>
@@ -3899,6 +3899,9 @@
           <w:text/>
         </w:sdtPr>
         <w:sdtContent>
+          <w:r>
+            <w:t>X</w:t>
+          </w:r>
           <w:r>
             <w:t xml:space="preserve">    </w:t>
           </w:r>
@@ -3943,7 +3946,19 @@
             <w:rPr>
               <w:lang w:val="en-US"/>
             </w:rPr>
-            <w:t xml:space="preserve">    </w:t>
+            <w:t xml:space="preserve"> </w:t>
+          </w:r>
+          <w:r>
+            <w:rPr>
+              <w:lang w:val="en-US"/>
+            </w:rPr>
+            <w:t>X</w:t>
+          </w:r>
+          <w:r>
+            <w:rPr>
+              <w:lang w:val="en-US"/>
+            </w:rPr>
+            <w:t xml:space="preserve">   </w:t>
           </w:r>
         </w:sdtContent>
       </w:sdt>
@@ -3957,7 +3972,7 @@
     </w:p>
     <w:p>
       <w:pPr>
-        <w:pStyle w:val="Ttulo1"/>
+        <w:pStyle w:val="Heading1"/>
       </w:pPr>
       <w:r>
         <w:lastRenderedPageBreak/>
@@ -3975,7 +3990,7 @@
     </w:p>
     <w:p>
       <w:pPr>
-        <w:pStyle w:val="Ttulo2"/>
+        <w:pStyle w:val="Heading2"/>
       </w:pPr>
       <w:r>
         <w:t>Information requirements</w:t>
@@ -3991,7 +4006,7 @@
     </w:p>
     <w:p>
       <w:pPr>
-        <w:pStyle w:val="Ttulo2"/>
+        <w:pStyle w:val="Heading2"/>
       </w:pPr>
       <w:r>
         <w:t>Functional requirements</w:t>
@@ -4159,7 +4174,7 @@
     </w:p>
     <w:p>
       <w:pPr>
-        <w:pStyle w:val="Ttulo2"/>
+        <w:pStyle w:val="Heading2"/>
       </w:pPr>
       <w:r>
         <w:t>Non-functional requirements</w:t>
@@ -4175,7 +4190,7 @@
     </w:p>
     <w:p>
       <w:pPr>
-        <w:pStyle w:val="Ttulo2"/>
+        <w:pStyle w:val="Heading2"/>
       </w:pPr>
       <w:r>
         <w:t>Testing requirements</w:t>
@@ -4191,7 +4206,7 @@
     </w:p>
     <w:p>
       <w:pPr>
-        <w:pStyle w:val="Ttulo2"/>
+        <w:pStyle w:val="Heading2"/>
       </w:pPr>
       <w:r>
         <w:t>Managerial requirements</w:t>
@@ -4294,7 +4309,7 @@
     </w:p>
     <w:p>
       <w:pPr>
-        <w:pStyle w:val="Ttulo1"/>
+        <w:pStyle w:val="Heading1"/>
       </w:pPr>
       <w:r>
         <w:lastRenderedPageBreak/>
@@ -4312,7 +4327,7 @@
     </w:p>
     <w:p>
       <w:pPr>
-        <w:pStyle w:val="Ttulo2"/>
+        <w:pStyle w:val="Heading2"/>
       </w:pPr>
       <w:r>
         <w:t xml:space="preserve">Information requirements </w:t>
@@ -4328,7 +4343,7 @@
     </w:p>
     <w:p>
       <w:pPr>
-        <w:pStyle w:val="Ttulo2"/>
+        <w:pStyle w:val="Heading2"/>
       </w:pPr>
       <w:r>
         <w:t>Functional requirements</w:t>
@@ -4344,7 +4359,7 @@
     </w:p>
     <w:p>
       <w:pPr>
-        <w:pStyle w:val="Ttulo2"/>
+        <w:pStyle w:val="Heading2"/>
       </w:pPr>
       <w:r>
         <w:t>Non-functional requirements</w:t>
@@ -4360,7 +4375,7 @@
     </w:p>
     <w:p>
       <w:pPr>
-        <w:pStyle w:val="Ttulo2"/>
+        <w:pStyle w:val="Heading2"/>
       </w:pPr>
       <w:r>
         <w:t>Testing requirements</w:t>
@@ -4417,7 +4432,7 @@
     </w:p>
     <w:p>
       <w:pPr>
-        <w:pStyle w:val="Ttulo2"/>
+        <w:pStyle w:val="Heading2"/>
       </w:pPr>
       <w:r>
         <w:t>Managerial requirements</w:t>
@@ -4521,7 +4536,7 @@
     <w:lvl w:ilvl="0">
       <w:start w:val="1"/>
       <w:numFmt w:val="decimal"/>
-      <w:pStyle w:val="Listaconnmeros"/>
+      <w:pStyle w:val="ListNumber"/>
       <w:lvlText w:val="%1."/>
       <w:lvlJc w:val="left"/>
       <w:pPr>
@@ -4857,7 +4872,7 @@
     <w:lvl w:ilvl="0" w:tplc="391EA46E">
       <w:start w:val="1"/>
       <w:numFmt w:val="decimal"/>
-      <w:pStyle w:val="Prrafodelista"/>
+      <w:pStyle w:val="ListParagraph"/>
       <w:lvlText w:val="%1)"/>
       <w:lvlJc w:val="left"/>
       <w:pPr>
@@ -5767,11 +5782,11 @@
       <w:lang w:val="en-GB"/>
     </w:rPr>
   </w:style>
-  <w:style w:type="paragraph" w:styleId="Ttulo1">
+  <w:style w:type="paragraph" w:styleId="Heading1">
     <w:name w:val="heading 1"/>
     <w:basedOn w:val="Normal"/>
     <w:next w:val="Normal"/>
-    <w:link w:val="Ttulo1Car"/>
+    <w:link w:val="Heading1Char"/>
     <w:uiPriority w:val="9"/>
     <w:qFormat/>
     <w:rsid w:val="00F138ED"/>
@@ -5799,11 +5814,11 @@
       <w14:ligatures w14:val="none"/>
     </w:rPr>
   </w:style>
-  <w:style w:type="paragraph" w:styleId="Ttulo2">
+  <w:style w:type="paragraph" w:styleId="Heading2">
     <w:name w:val="heading 2"/>
     <w:basedOn w:val="Normal"/>
     <w:next w:val="Normal"/>
-    <w:link w:val="Ttulo2Car"/>
+    <w:link w:val="Heading2Char"/>
     <w:uiPriority w:val="9"/>
     <w:unhideWhenUsed/>
     <w:qFormat/>
@@ -5827,11 +5842,11 @@
       <w14:ligatures w14:val="none"/>
     </w:rPr>
   </w:style>
-  <w:style w:type="paragraph" w:styleId="Ttulo3">
+  <w:style w:type="paragraph" w:styleId="Heading3">
     <w:name w:val="heading 3"/>
     <w:basedOn w:val="Normal"/>
     <w:next w:val="Normal"/>
-    <w:link w:val="Ttulo3Car"/>
+    <w:link w:val="Heading3Char"/>
     <w:uiPriority w:val="9"/>
     <w:unhideWhenUsed/>
     <w:rsid w:val="00F138ED"/>
@@ -5846,13 +5861,13 @@
       <w:color w:val="1F3763" w:themeColor="accent1" w:themeShade="7F"/>
     </w:rPr>
   </w:style>
-  <w:style w:type="character" w:default="1" w:styleId="Fuentedeprrafopredeter">
+  <w:style w:type="character" w:default="1" w:styleId="DefaultParagraphFont">
     <w:name w:val="Default Paragraph Font"/>
     <w:uiPriority w:val="1"/>
     <w:semiHidden/>
     <w:unhideWhenUsed/>
   </w:style>
-  <w:style w:type="table" w:default="1" w:styleId="Tablanormal">
+  <w:style w:type="table" w:default="1" w:styleId="TableNormal">
     <w:name w:val="Normal Table"/>
     <w:uiPriority w:val="99"/>
     <w:semiHidden/>
@@ -5867,16 +5882,16 @@
       </w:tblCellMar>
     </w:tblPr>
   </w:style>
-  <w:style w:type="numbering" w:default="1" w:styleId="Sinlista">
+  <w:style w:type="numbering" w:default="1" w:styleId="NoList">
     <w:name w:val="No List"/>
     <w:uiPriority w:val="99"/>
     <w:semiHidden/>
     <w:unhideWhenUsed/>
   </w:style>
-  <w:style w:type="character" w:customStyle="1" w:styleId="Ttulo1Car">
-    <w:name w:val="Título 1 Car"/>
-    <w:basedOn w:val="Fuentedeprrafopredeter"/>
-    <w:link w:val="Ttulo1"/>
+  <w:style w:type="character" w:customStyle="1" w:styleId="Heading1Char">
+    <w:name w:val="Heading 1 Char"/>
+    <w:basedOn w:val="DefaultParagraphFont"/>
+    <w:link w:val="Heading1"/>
     <w:uiPriority w:val="9"/>
     <w:rsid w:val="00F138ED"/>
     <w:rPr>
@@ -5890,10 +5905,10 @@
       <w14:ligatures w14:val="none"/>
     </w:rPr>
   </w:style>
-  <w:style w:type="character" w:customStyle="1" w:styleId="Ttulo2Car">
-    <w:name w:val="Título 2 Car"/>
-    <w:basedOn w:val="Fuentedeprrafopredeter"/>
-    <w:link w:val="Ttulo2"/>
+  <w:style w:type="character" w:customStyle="1" w:styleId="Heading2Char">
+    <w:name w:val="Heading 2 Char"/>
+    <w:basedOn w:val="DefaultParagraphFont"/>
+    <w:link w:val="Heading2"/>
     <w:uiPriority w:val="9"/>
     <w:rsid w:val="00F138ED"/>
     <w:rPr>
@@ -5907,9 +5922,9 @@
       <w14:ligatures w14:val="none"/>
     </w:rPr>
   </w:style>
-  <w:style w:type="paragraph" w:styleId="Prrafodelista">
+  <w:style w:type="paragraph" w:styleId="ListParagraph">
     <w:name w:val="List Paragraph"/>
-    <w:basedOn w:val="Listaconnmeros"/>
+    <w:basedOn w:val="ListNumber"/>
     <w:uiPriority w:val="34"/>
     <w:rsid w:val="00F138ED"/>
     <w:pPr>
@@ -5928,7 +5943,7 @@
   </w:style>
   <w:style w:type="paragraph" w:customStyle="1" w:styleId="Prrafodesublista">
     <w:name w:val="Párrafo de sublista"/>
-    <w:basedOn w:val="Prrafodelista"/>
+    <w:basedOn w:val="ListParagraph"/>
     <w:qFormat/>
     <w:rsid w:val="00624D3C"/>
     <w:pPr>
@@ -5963,7 +5978,7 @@
       <w14:ligatures w14:val="none"/>
     </w:rPr>
   </w:style>
-  <w:style w:type="paragraph" w:styleId="Sinespaciado">
+  <w:style w:type="paragraph" w:styleId="NoSpacing">
     <w:name w:val="No Spacing"/>
     <w:uiPriority w:val="1"/>
     <w:rsid w:val="00F138ED"/>
@@ -5977,9 +5992,9 @@
       <w14:ligatures w14:val="none"/>
     </w:rPr>
   </w:style>
-  <w:style w:type="character" w:styleId="Refdecomentario">
+  <w:style w:type="character" w:styleId="CommentReference">
     <w:name w:val="annotation reference"/>
-    <w:basedOn w:val="Fuentedeprrafopredeter"/>
+    <w:basedOn w:val="DefaultParagraphFont"/>
     <w:uiPriority w:val="99"/>
     <w:semiHidden/>
     <w:unhideWhenUsed/>
@@ -6001,7 +6016,7 @@
   </w:style>
   <w:style w:type="paragraph" w:customStyle="1" w:styleId="Requirement-Body">
     <w:name w:val="Requirement - Body"/>
-    <w:basedOn w:val="Lista"/>
+    <w:basedOn w:val="List"/>
     <w:qFormat/>
     <w:rsid w:val="00F138ED"/>
     <w:pPr>
@@ -6011,10 +6026,10 @@
       <w:ind w:left="851" w:hanging="284"/>
     </w:pPr>
   </w:style>
-  <w:style w:type="paragraph" w:styleId="Textocomentario">
+  <w:style w:type="paragraph" w:styleId="CommentText">
     <w:name w:val="annotation text"/>
     <w:basedOn w:val="Normal"/>
-    <w:link w:val="TextocomentarioCar"/>
+    <w:link w:val="CommentTextChar"/>
     <w:uiPriority w:val="99"/>
     <w:unhideWhenUsed/>
     <w:rsid w:val="00F138ED"/>
@@ -6023,10 +6038,10 @@
       <w:szCs w:val="20"/>
     </w:rPr>
   </w:style>
-  <w:style w:type="character" w:customStyle="1" w:styleId="TextocomentarioCar">
-    <w:name w:val="Texto comentario Car"/>
-    <w:basedOn w:val="Fuentedeprrafopredeter"/>
-    <w:link w:val="Textocomentario"/>
+  <w:style w:type="character" w:customStyle="1" w:styleId="CommentTextChar">
+    <w:name w:val="Comment Text Char"/>
+    <w:basedOn w:val="DefaultParagraphFont"/>
+    <w:link w:val="CommentText"/>
     <w:uiPriority w:val="99"/>
     <w:rsid w:val="00F138ED"/>
     <w:rPr>
@@ -6035,11 +6050,11 @@
       <w:lang w:val="en-GB"/>
     </w:rPr>
   </w:style>
-  <w:style w:type="paragraph" w:styleId="Asuntodelcomentario">
+  <w:style w:type="paragraph" w:styleId="CommentSubject">
     <w:name w:val="annotation subject"/>
     <w:basedOn w:val="Normal"/>
     <w:next w:val="Normal"/>
-    <w:link w:val="AsuntodelcomentarioCar"/>
+    <w:link w:val="CommentSubjectChar"/>
     <w:uiPriority w:val="99"/>
     <w:semiHidden/>
     <w:unhideWhenUsed/>
@@ -6051,10 +6066,10 @@
       <w:szCs w:val="20"/>
     </w:rPr>
   </w:style>
-  <w:style w:type="character" w:customStyle="1" w:styleId="AsuntodelcomentarioCar">
-    <w:name w:val="Asunto del comentario Car"/>
-    <w:basedOn w:val="Fuentedeprrafopredeter"/>
-    <w:link w:val="Asuntodelcomentario"/>
+  <w:style w:type="character" w:customStyle="1" w:styleId="CommentSubjectChar">
+    <w:name w:val="Comment Subject Char"/>
+    <w:basedOn w:val="DefaultParagraphFont"/>
+    <w:link w:val="CommentSubject"/>
     <w:uiPriority w:val="99"/>
     <w:semiHidden/>
     <w:rsid w:val="00F138ED"/>
@@ -6066,7 +6081,7 @@
       <w:lang w:val="en-GB"/>
     </w:rPr>
   </w:style>
-  <w:style w:type="paragraph" w:styleId="Lista">
+  <w:style w:type="paragraph" w:styleId="List">
     <w:name w:val="List"/>
     <w:basedOn w:val="Normal"/>
     <w:uiPriority w:val="99"/>
@@ -6078,9 +6093,9 @@
       <w:contextualSpacing/>
     </w:pPr>
   </w:style>
-  <w:style w:type="character" w:styleId="Textoennegrita">
+  <w:style w:type="character" w:styleId="Strong">
     <w:name w:val="Strong"/>
-    <w:basedOn w:val="Fuentedeprrafopredeter"/>
+    <w:basedOn w:val="DefaultParagraphFont"/>
     <w:uiPriority w:val="22"/>
     <w:qFormat/>
     <w:rsid w:val="00F138ED"/>
@@ -6089,9 +6104,9 @@
       <w:bCs/>
     </w:rPr>
   </w:style>
-  <w:style w:type="character" w:styleId="Hipervnculo">
+  <w:style w:type="character" w:styleId="Hyperlink">
     <w:name w:val="Hyperlink"/>
-    <w:basedOn w:val="Fuentedeprrafopredeter"/>
+    <w:basedOn w:val="DefaultParagraphFont"/>
     <w:uiPriority w:val="99"/>
     <w:unhideWhenUsed/>
     <w:rsid w:val="00F138ED"/>
@@ -6100,9 +6115,9 @@
       <w:u w:val="single"/>
     </w:rPr>
   </w:style>
-  <w:style w:type="character" w:styleId="Textodelmarcadordeposicin">
+  <w:style w:type="character" w:styleId="PlaceholderText">
     <w:name w:val="Placeholder Text"/>
-    <w:basedOn w:val="Fuentedeprrafopredeter"/>
+    <w:basedOn w:val="DefaultParagraphFont"/>
     <w:uiPriority w:val="99"/>
     <w:semiHidden/>
     <w:rsid w:val="00F138ED"/>
@@ -6112,7 +6127,7 @@
   </w:style>
   <w:style w:type="paragraph" w:customStyle="1" w:styleId="Requirement-Header">
     <w:name w:val="Requirement - Header"/>
-    <w:basedOn w:val="Lista"/>
+    <w:basedOn w:val="List"/>
     <w:next w:val="Requirement-Body"/>
     <w:qFormat/>
     <w:rsid w:val="0059559E"/>
@@ -6123,10 +6138,10 @@
       <w:ind w:left="567" w:hanging="567"/>
     </w:pPr>
   </w:style>
-  <w:style w:type="character" w:customStyle="1" w:styleId="Ttulo3Car">
-    <w:name w:val="Título 3 Car"/>
-    <w:basedOn w:val="Fuentedeprrafopredeter"/>
-    <w:link w:val="Ttulo3"/>
+  <w:style w:type="character" w:customStyle="1" w:styleId="Heading3Char">
+    <w:name w:val="Heading 3 Char"/>
+    <w:basedOn w:val="DefaultParagraphFont"/>
+    <w:link w:val="Heading3"/>
     <w:uiPriority w:val="9"/>
     <w:rsid w:val="00F138ED"/>
     <w:rPr>
@@ -6137,7 +6152,7 @@
       <w:lang w:val="en-GB"/>
     </w:rPr>
   </w:style>
-  <w:style w:type="paragraph" w:styleId="Listaconnmeros">
+  <w:style w:type="paragraph" w:styleId="ListNumber">
     <w:name w:val="List Number"/>
     <w:basedOn w:val="Normal"/>
     <w:uiPriority w:val="99"/>
@@ -6151,11 +6166,11 @@
       <w:contextualSpacing/>
     </w:pPr>
   </w:style>
-  <w:style w:type="paragraph" w:styleId="Ttulo">
+  <w:style w:type="paragraph" w:styleId="Title">
     <w:name w:val="Title"/>
     <w:basedOn w:val="Normal"/>
     <w:next w:val="Normal"/>
-    <w:link w:val="TtuloCar"/>
+    <w:link w:val="TitleChar"/>
     <w:uiPriority w:val="10"/>
     <w:qFormat/>
     <w:rsid w:val="00F138ED"/>
@@ -6176,10 +6191,10 @@
       <w:szCs w:val="56"/>
     </w:rPr>
   </w:style>
-  <w:style w:type="character" w:customStyle="1" w:styleId="TtuloCar">
-    <w:name w:val="Título Car"/>
-    <w:basedOn w:val="Fuentedeprrafopredeter"/>
-    <w:link w:val="Ttulo"/>
+  <w:style w:type="character" w:customStyle="1" w:styleId="TitleChar">
+    <w:name w:val="Title Char"/>
+    <w:basedOn w:val="DefaultParagraphFont"/>
+    <w:link w:val="Title"/>
     <w:uiPriority w:val="10"/>
     <w:rsid w:val="00F138ED"/>
     <w:rPr>
@@ -6191,9 +6206,9 @@
       <w:lang w:val="en-GB"/>
     </w:rPr>
   </w:style>
-  <w:style w:type="character" w:styleId="Mencionar">
+  <w:style w:type="character" w:styleId="Mention">
     <w:name w:val="Mention"/>
-    <w:basedOn w:val="Fuentedeprrafopredeter"/>
+    <w:basedOn w:val="DefaultParagraphFont"/>
     <w:uiPriority w:val="99"/>
     <w:unhideWhenUsed/>
     <w:rsid w:val="00F138ED"/>
@@ -6230,7 +6245,7 @@
           </w:pPr>
           <w:r>
             <w:rPr>
-              <w:rStyle w:val="Textodelmarcadordeposicin"/>
+              <w:rStyle w:val="PlaceholderText"/>
             </w:rPr>
             <w:t>Haga clic o pulse aquí para escribir texto.</w:t>
           </w:r>
@@ -6259,7 +6274,7 @@
           </w:pPr>
           <w:r>
             <w:rPr>
-              <w:rStyle w:val="Textodelmarcadordeposicin"/>
+              <w:rStyle w:val="PlaceholderText"/>
             </w:rPr>
             <w:t>Haga clic o pulse aquí para escribir texto.</w:t>
           </w:r>
@@ -6288,7 +6303,7 @@
           </w:pPr>
           <w:r>
             <w:rPr>
-              <w:rStyle w:val="Textodelmarcadordeposicin"/>
+              <w:rStyle w:val="PlaceholderText"/>
             </w:rPr>
             <w:t>Haga clic o pulse aquí para escribir texto.</w:t>
           </w:r>
@@ -6317,7 +6332,7 @@
           </w:pPr>
           <w:r>
             <w:rPr>
-              <w:rStyle w:val="Textodelmarcadordeposicin"/>
+              <w:rStyle w:val="PlaceholderText"/>
             </w:rPr>
             <w:t>Haga clic o pulse aquí para escribir texto.</w:t>
           </w:r>
@@ -6346,7 +6361,7 @@
           </w:pPr>
           <w:r>
             <w:rPr>
-              <w:rStyle w:val="Textodelmarcadordeposicin"/>
+              <w:rStyle w:val="PlaceholderText"/>
             </w:rPr>
             <w:t>Haga clic o pulse aquí para escribir texto.</w:t>
           </w:r>
@@ -6375,7 +6390,7 @@
           </w:pPr>
           <w:r>
             <w:rPr>
-              <w:rStyle w:val="Textodelmarcadordeposicin"/>
+              <w:rStyle w:val="PlaceholderText"/>
             </w:rPr>
             <w:t>Haga clic o pulse aquí para escribir texto.</w:t>
           </w:r>
@@ -6404,7 +6419,7 @@
           </w:pPr>
           <w:r>
             <w:rPr>
-              <w:rStyle w:val="Textodelmarcadordeposicin"/>
+              <w:rStyle w:val="PlaceholderText"/>
             </w:rPr>
             <w:t>Haga clic o pulse aquí para escribir texto.</w:t>
           </w:r>
@@ -6433,7 +6448,7 @@
           </w:pPr>
           <w:r>
             <w:rPr>
-              <w:rStyle w:val="Textodelmarcadordeposicin"/>
+              <w:rStyle w:val="PlaceholderText"/>
             </w:rPr>
             <w:t>Haga clic o pulse aquí para escribir texto.</w:t>
           </w:r>
@@ -6462,7 +6477,7 @@
           </w:pPr>
           <w:r>
             <w:rPr>
-              <w:rStyle w:val="Textodelmarcadordeposicin"/>
+              <w:rStyle w:val="PlaceholderText"/>
             </w:rPr>
             <w:t>Haga clic o pulse aquí para escribir texto.</w:t>
           </w:r>
@@ -6491,7 +6506,7 @@
           </w:pPr>
           <w:r>
             <w:rPr>
-              <w:rStyle w:val="Textodelmarcadordeposicin"/>
+              <w:rStyle w:val="PlaceholderText"/>
             </w:rPr>
             <w:t>Haga clic o pulse aquí para escribir texto.</w:t>
           </w:r>
@@ -6520,7 +6535,7 @@
           </w:pPr>
           <w:r>
             <w:rPr>
-              <w:rStyle w:val="Textodelmarcadordeposicin"/>
+              <w:rStyle w:val="PlaceholderText"/>
             </w:rPr>
             <w:t>Haga clic o pulse aquí para escribir texto.</w:t>
           </w:r>
@@ -6549,7 +6564,7 @@
           </w:pPr>
           <w:r>
             <w:rPr>
-              <w:rStyle w:val="Textodelmarcadordeposicin"/>
+              <w:rStyle w:val="PlaceholderText"/>
             </w:rPr>
             <w:t>Haga clic o pulse aquí para escribir texto.</w:t>
           </w:r>
@@ -6578,7 +6593,7 @@
           </w:pPr>
           <w:r>
             <w:rPr>
-              <w:rStyle w:val="Textodelmarcadordeposicin"/>
+              <w:rStyle w:val="PlaceholderText"/>
             </w:rPr>
             <w:t>Haga clic o pulse aquí para escribir texto.</w:t>
           </w:r>
@@ -6607,7 +6622,7 @@
           </w:pPr>
           <w:r>
             <w:rPr>
-              <w:rStyle w:val="Textodelmarcadordeposicin"/>
+              <w:rStyle w:val="PlaceholderText"/>
             </w:rPr>
             <w:t>Haga clic o pulse aquí para escribir texto.</w:t>
           </w:r>
@@ -6636,7 +6651,7 @@
           </w:pPr>
           <w:r>
             <w:rPr>
-              <w:rStyle w:val="Textodelmarcadordeposicin"/>
+              <w:rStyle w:val="PlaceholderText"/>
             </w:rPr>
             <w:t>Haga clic o pulse aquí para escribir texto.</w:t>
           </w:r>
@@ -6665,7 +6680,7 @@
           </w:pPr>
           <w:r>
             <w:rPr>
-              <w:rStyle w:val="Textodelmarcadordeposicin"/>
+              <w:rStyle w:val="PlaceholderText"/>
             </w:rPr>
             <w:t>Haga clic o pulse aquí para escribir texto.</w:t>
           </w:r>
@@ -6694,7 +6709,7 @@
           </w:pPr>
           <w:r>
             <w:rPr>
-              <w:rStyle w:val="Textodelmarcadordeposicin"/>
+              <w:rStyle w:val="PlaceholderText"/>
             </w:rPr>
             <w:t>Haga clic o pulse aquí para escribir texto.</w:t>
           </w:r>
@@ -6723,7 +6738,7 @@
           </w:pPr>
           <w:r>
             <w:rPr>
-              <w:rStyle w:val="Textodelmarcadordeposicin"/>
+              <w:rStyle w:val="PlaceholderText"/>
             </w:rPr>
             <w:t>Haga clic o pulse aquí para escribir texto.</w:t>
           </w:r>
@@ -6752,7 +6767,7 @@
           </w:pPr>
           <w:r>
             <w:rPr>
-              <w:rStyle w:val="Textodelmarcadordeposicin"/>
+              <w:rStyle w:val="PlaceholderText"/>
             </w:rPr>
             <w:t>Haga clic o pulse aquí para escribir texto.</w:t>
           </w:r>
@@ -6781,7 +6796,7 @@
           </w:pPr>
           <w:r>
             <w:rPr>
-              <w:rStyle w:val="Textodelmarcadordeposicin"/>
+              <w:rStyle w:val="PlaceholderText"/>
             </w:rPr>
             <w:t>Haga clic o pulse aquí para escribir texto.</w:t>
           </w:r>
@@ -6810,7 +6825,7 @@
           </w:pPr>
           <w:r>
             <w:rPr>
-              <w:rStyle w:val="Textodelmarcadordeposicin"/>
+              <w:rStyle w:val="PlaceholderText"/>
             </w:rPr>
             <w:t>Haga clic o pulse aquí para escribir texto.</w:t>
           </w:r>
@@ -6839,7 +6854,7 @@
           </w:pPr>
           <w:r>
             <w:rPr>
-              <w:rStyle w:val="Textodelmarcadordeposicin"/>
+              <w:rStyle w:val="PlaceholderText"/>
             </w:rPr>
             <w:t>Haga clic o pulse aquí para escribir texto.</w:t>
           </w:r>
@@ -6868,7 +6883,7 @@
           </w:pPr>
           <w:r>
             <w:rPr>
-              <w:rStyle w:val="Textodelmarcadordeposicin"/>
+              <w:rStyle w:val="PlaceholderText"/>
             </w:rPr>
             <w:t>Haga clic o pulse aquí para escribir texto.</w:t>
           </w:r>
@@ -6897,7 +6912,7 @@
           </w:pPr>
           <w:r>
             <w:rPr>
-              <w:rStyle w:val="Textodelmarcadordeposicin"/>
+              <w:rStyle w:val="PlaceholderText"/>
             </w:rPr>
             <w:t>Haga clic o pulse aquí para escribir texto.</w:t>
           </w:r>
@@ -6926,7 +6941,7 @@
           </w:pPr>
           <w:r>
             <w:rPr>
-              <w:rStyle w:val="Textodelmarcadordeposicin"/>
+              <w:rStyle w:val="PlaceholderText"/>
             </w:rPr>
             <w:t>Haga clic o pulse aquí para escribir texto.</w:t>
           </w:r>
@@ -6955,7 +6970,7 @@
           </w:pPr>
           <w:r>
             <w:rPr>
-              <w:rStyle w:val="Textodelmarcadordeposicin"/>
+              <w:rStyle w:val="PlaceholderText"/>
             </w:rPr>
             <w:t>Haga clic o pulse aquí para escribir texto.</w:t>
           </w:r>
@@ -6984,7 +6999,7 @@
           </w:pPr>
           <w:r>
             <w:rPr>
-              <w:rStyle w:val="Textodelmarcadordeposicin"/>
+              <w:rStyle w:val="PlaceholderText"/>
             </w:rPr>
             <w:t>Haga clic o pulse aquí para escribir texto.</w:t>
           </w:r>
@@ -7013,7 +7028,7 @@
           </w:pPr>
           <w:r>
             <w:rPr>
-              <w:rStyle w:val="Textodelmarcadordeposicin"/>
+              <w:rStyle w:val="PlaceholderText"/>
             </w:rPr>
             <w:t>Haga clic o pulse aquí para escribir texto.</w:t>
           </w:r>
@@ -7042,7 +7057,7 @@
           </w:pPr>
           <w:r>
             <w:rPr>
-              <w:rStyle w:val="Textodelmarcadordeposicin"/>
+              <w:rStyle w:val="PlaceholderText"/>
             </w:rPr>
             <w:t>Haga clic o pulse aquí para escribir texto.</w:t>
           </w:r>
@@ -7071,7 +7086,7 @@
           </w:pPr>
           <w:r>
             <w:rPr>
-              <w:rStyle w:val="Textodelmarcadordeposicin"/>
+              <w:rStyle w:val="PlaceholderText"/>
             </w:rPr>
             <w:t>Haga clic o pulse aquí para escribir texto.</w:t>
           </w:r>
@@ -7100,7 +7115,7 @@
           </w:pPr>
           <w:r>
             <w:rPr>
-              <w:rStyle w:val="Textodelmarcadordeposicin"/>
+              <w:rStyle w:val="PlaceholderText"/>
             </w:rPr>
             <w:t>Haga clic o pulse aquí para escribir texto.</w:t>
           </w:r>
@@ -7129,7 +7144,7 @@
           </w:pPr>
           <w:r>
             <w:rPr>
-              <w:rStyle w:val="Textodelmarcadordeposicin"/>
+              <w:rStyle w:val="PlaceholderText"/>
             </w:rPr>
             <w:t>Haga clic o pulse aquí para escribir texto.</w:t>
           </w:r>
@@ -7158,7 +7173,7 @@
           </w:pPr>
           <w:r>
             <w:rPr>
-              <w:rStyle w:val="Textodelmarcadordeposicin"/>
+              <w:rStyle w:val="PlaceholderText"/>
             </w:rPr>
             <w:t>Haga clic o pulse aquí para escribir texto.</w:t>
           </w:r>
@@ -7187,7 +7202,7 @@
           </w:pPr>
           <w:r>
             <w:rPr>
-              <w:rStyle w:val="Textodelmarcadordeposicin"/>
+              <w:rStyle w:val="PlaceholderText"/>
             </w:rPr>
             <w:t>Haga clic o pulse aquí para escribir texto.</w:t>
           </w:r>
@@ -7216,7 +7231,7 @@
           </w:pPr>
           <w:r>
             <w:rPr>
-              <w:rStyle w:val="Textodelmarcadordeposicin"/>
+              <w:rStyle w:val="PlaceholderText"/>
             </w:rPr>
             <w:t>Haga clic o pulse aquí para escribir texto.</w:t>
           </w:r>
@@ -7245,7 +7260,7 @@
           </w:pPr>
           <w:r>
             <w:rPr>
-              <w:rStyle w:val="Textodelmarcadordeposicin"/>
+              <w:rStyle w:val="PlaceholderText"/>
             </w:rPr>
             <w:t>Haga clic o pulse aquí para escribir texto.</w:t>
           </w:r>
@@ -7274,7 +7289,7 @@
           </w:pPr>
           <w:r>
             <w:rPr>
-              <w:rStyle w:val="Textodelmarcadordeposicin"/>
+              <w:rStyle w:val="PlaceholderText"/>
             </w:rPr>
             <w:t>Haga clic o pulse aquí para escribir texto.</w:t>
           </w:r>
@@ -7303,7 +7318,7 @@
           </w:pPr>
           <w:r>
             <w:rPr>
-              <w:rStyle w:val="Textodelmarcadordeposicin"/>
+              <w:rStyle w:val="PlaceholderText"/>
             </w:rPr>
             <w:t>Haga clic o pulse aquí para escribir texto.</w:t>
           </w:r>
@@ -7332,7 +7347,7 @@
           </w:pPr>
           <w:r>
             <w:rPr>
-              <w:rStyle w:val="Textodelmarcadordeposicin"/>
+              <w:rStyle w:val="PlaceholderText"/>
             </w:rPr>
             <w:t>Haga clic o pulse aquí para escribir texto.</w:t>
           </w:r>
@@ -7361,7 +7376,7 @@
           </w:pPr>
           <w:r>
             <w:rPr>
-              <w:rStyle w:val="Textodelmarcadordeposicin"/>
+              <w:rStyle w:val="PlaceholderText"/>
             </w:rPr>
             <w:t>Haga clic o pulse aquí para escribir texto.</w:t>
           </w:r>
@@ -7390,7 +7405,7 @@
           </w:pPr>
           <w:r>
             <w:rPr>
-              <w:rStyle w:val="Textodelmarcadordeposicin"/>
+              <w:rStyle w:val="PlaceholderText"/>
             </w:rPr>
             <w:t>Haga clic o pulse aquí para escribir texto.</w:t>
           </w:r>
@@ -7419,7 +7434,7 @@
           </w:pPr>
           <w:r>
             <w:rPr>
-              <w:rStyle w:val="Textodelmarcadordeposicin"/>
+              <w:rStyle w:val="PlaceholderText"/>
             </w:rPr>
             <w:t>Haga clic o pulse aquí para escribir texto.</w:t>
           </w:r>
@@ -7448,7 +7463,7 @@
           </w:pPr>
           <w:r>
             <w:rPr>
-              <w:rStyle w:val="Textodelmarcadordeposicin"/>
+              <w:rStyle w:val="PlaceholderText"/>
             </w:rPr>
             <w:t>Haga clic o pulse aquí para escribir texto.</w:t>
           </w:r>
@@ -7582,6 +7597,7 @@
     <w:rsid w:val="00250265"/>
     <w:rsid w:val="00263320"/>
     <w:rsid w:val="002C1814"/>
+    <w:rsid w:val="002C6375"/>
     <w:rsid w:val="00315AD6"/>
     <w:rsid w:val="00354637"/>
     <w:rsid w:val="00362E40"/>
@@ -7600,6 +7616,7 @@
     <w:rsid w:val="00953D97"/>
     <w:rsid w:val="009D5AF9"/>
     <w:rsid w:val="00A222AC"/>
+    <w:rsid w:val="00B55659"/>
     <w:rsid w:val="00BA1063"/>
     <w:rsid w:val="00BB28EA"/>
     <w:rsid w:val="00BB387C"/>
@@ -8051,13 +8068,13 @@
     <w:name w:val="Normal"/>
     <w:qFormat/>
   </w:style>
-  <w:style w:type="character" w:default="1" w:styleId="Fuentedeprrafopredeter">
+  <w:style w:type="character" w:default="1" w:styleId="DefaultParagraphFont">
     <w:name w:val="Default Paragraph Font"/>
     <w:uiPriority w:val="1"/>
     <w:semiHidden/>
     <w:unhideWhenUsed/>
   </w:style>
-  <w:style w:type="table" w:default="1" w:styleId="Tablanormal">
+  <w:style w:type="table" w:default="1" w:styleId="TableNormal">
     <w:name w:val="Normal Table"/>
     <w:uiPriority w:val="99"/>
     <w:semiHidden/>
@@ -8072,15 +8089,15 @@
       </w:tblCellMar>
     </w:tblPr>
   </w:style>
-  <w:style w:type="numbering" w:default="1" w:styleId="Sinlista">
+  <w:style w:type="numbering" w:default="1" w:styleId="NoList">
     <w:name w:val="No List"/>
     <w:uiPriority w:val="99"/>
     <w:semiHidden/>
     <w:unhideWhenUsed/>
   </w:style>
-  <w:style w:type="character" w:styleId="Textodelmarcadordeposicin">
+  <w:style w:type="character" w:styleId="PlaceholderText">
     <w:name w:val="Placeholder Text"/>
-    <w:basedOn w:val="Fuentedeprrafopredeter"/>
+    <w:basedOn w:val="DefaultParagraphFont"/>
     <w:uiPriority w:val="99"/>
     <w:semiHidden/>
     <w:rsid w:val="009D5AF9"/>

</xml_diff>

<commit_message>
Todo flight Assignament completado (creo) Fixes #255
</commit_message>
<xml_diff>
--- a/reports/Student #3/03 - Requirements - Student #3.docx
+++ b/reports/Student #3/03 - Requirements - Student #3.docx
@@ -4,7 +4,7 @@
   <w:body>
     <w:p>
       <w:pPr>
-        <w:pStyle w:val="Heading1"/>
+        <w:pStyle w:val="Ttulo1"/>
       </w:pPr>
       <w:r>
         <w:t>Requirements – Student #</w:t>
@@ -80,7 +80,7 @@
           </w:tcPr>
           <w:p>
             <w:pPr>
-              <w:pStyle w:val="NoSpacing"/>
+              <w:pStyle w:val="Sinespaciado"/>
               <w:rPr>
                 <w:rFonts w:asciiTheme="majorHAnsi" w:hAnsiTheme="majorHAnsi" w:cstheme="majorHAnsi"/>
               </w:rPr>
@@ -177,7 +177,7 @@
           </w:tcPr>
           <w:p>
             <w:pPr>
-              <w:pStyle w:val="NoSpacing"/>
+              <w:pStyle w:val="Sinespaciado"/>
               <w:rPr>
                 <w:rFonts w:asciiTheme="majorHAnsi" w:hAnsiTheme="majorHAnsi" w:cstheme="majorHAnsi"/>
                 <w:lang w:val="pt-PT"/>
@@ -253,7 +253,7 @@
           </w:p>
           <w:p>
             <w:pPr>
-              <w:pStyle w:val="NoSpacing"/>
+              <w:pStyle w:val="Sinespaciado"/>
               <w:rPr>
                 <w:rFonts w:asciiTheme="majorHAnsi" w:hAnsiTheme="majorHAnsi" w:cstheme="majorBidi"/>
                 <w:b/>
@@ -307,7 +307,7 @@
           <w:permEnd w:id="1490430286"/>
           <w:p>
             <w:pPr>
-              <w:pStyle w:val="NoSpacing"/>
+              <w:pStyle w:val="Sinespaciado"/>
               <w:rPr>
                 <w:rFonts w:asciiTheme="majorHAnsi" w:hAnsiTheme="majorHAnsi" w:cstheme="majorHAnsi"/>
                 <w:b/>
@@ -373,7 +373,7 @@
           </w:p>
           <w:p>
             <w:pPr>
-              <w:pStyle w:val="NoSpacing"/>
+              <w:pStyle w:val="Sinespaciado"/>
               <w:rPr>
                 <w:rFonts w:asciiTheme="majorHAnsi" w:hAnsiTheme="majorHAnsi" w:cstheme="majorHAnsi"/>
               </w:rPr>
@@ -449,7 +449,7 @@
           </w:p>
           <w:p>
             <w:pPr>
-              <w:pStyle w:val="NoSpacing"/>
+              <w:pStyle w:val="Sinespaciado"/>
               <w:rPr>
                 <w:rFonts w:asciiTheme="majorHAnsi" w:hAnsiTheme="majorHAnsi" w:cstheme="majorHAnsi"/>
               </w:rPr>
@@ -526,7 +526,7 @@
           </w:tcPr>
           <w:p>
             <w:pPr>
-              <w:pStyle w:val="NoSpacing"/>
+              <w:pStyle w:val="Sinespaciado"/>
               <w:rPr>
                 <w:rFonts w:asciiTheme="majorHAnsi" w:hAnsiTheme="majorHAnsi" w:cstheme="majorHAnsi"/>
               </w:rPr>
@@ -599,7 +599,7 @@
     </w:tbl>
     <w:p>
       <w:pPr>
-        <w:pStyle w:val="Heading1"/>
+        <w:pStyle w:val="Ttulo1"/>
       </w:pPr>
       <w:r>
         <w:lastRenderedPageBreak/>
@@ -617,7 +617,7 @@
     </w:p>
     <w:p>
       <w:pPr>
-        <w:pStyle w:val="Heading2"/>
+        <w:pStyle w:val="Ttulo2"/>
       </w:pPr>
       <w:r>
         <w:t xml:space="preserve">Information requirements </w:t>
@@ -633,7 +633,7 @@
     </w:p>
     <w:p>
       <w:pPr>
-        <w:pStyle w:val="Heading2"/>
+        <w:pStyle w:val="Ttulo2"/>
       </w:pPr>
       <w:r>
         <w:t>Functional requirements</w:t>
@@ -798,7 +798,7 @@
     </w:p>
     <w:p>
       <w:pPr>
-        <w:pStyle w:val="Heading2"/>
+        <w:pStyle w:val="Ttulo2"/>
       </w:pPr>
       <w:r>
         <w:t>Non-functional requirements</w:t>
@@ -814,7 +814,7 @@
     </w:p>
     <w:p>
       <w:pPr>
-        <w:pStyle w:val="Heading2"/>
+        <w:pStyle w:val="Ttulo2"/>
       </w:pPr>
       <w:r>
         <w:t>Testing requirements</w:t>
@@ -830,7 +830,7 @@
     </w:p>
     <w:p>
       <w:pPr>
-        <w:pStyle w:val="Heading2"/>
+        <w:pStyle w:val="Ttulo2"/>
       </w:pPr>
       <w:r>
         <w:t>Managerial requirements</w:t>
@@ -922,7 +922,7 @@
     </w:p>
     <w:p>
       <w:pPr>
-        <w:pStyle w:val="Heading1"/>
+        <w:pStyle w:val="Ttulo1"/>
         <w:rPr>
           <w:lang w:val="en-US"/>
         </w:rPr>
@@ -946,7 +946,7 @@
     </w:p>
     <w:p>
       <w:pPr>
-        <w:pStyle w:val="Heading2"/>
+        <w:pStyle w:val="Ttulo2"/>
         <w:rPr>
           <w:lang w:val="en-US"/>
         </w:rPr>
@@ -1474,7 +1474,7 @@
     </w:p>
     <w:p>
       <w:pPr>
-        <w:pStyle w:val="Heading2"/>
+        <w:pStyle w:val="Ttulo2"/>
       </w:pPr>
       <w:r>
         <w:t>Functional requirements</w:t>
@@ -1490,7 +1490,7 @@
     </w:p>
     <w:p>
       <w:pPr>
-        <w:pStyle w:val="Heading2"/>
+        <w:pStyle w:val="Ttulo2"/>
       </w:pPr>
       <w:r>
         <w:t>Non-functional requirements</w:t>
@@ -1506,7 +1506,7 @@
     </w:p>
     <w:p>
       <w:pPr>
-        <w:pStyle w:val="Heading2"/>
+        <w:pStyle w:val="Ttulo2"/>
       </w:pPr>
       <w:r>
         <w:lastRenderedPageBreak/>
@@ -1675,7 +1675,7 @@
     </w:p>
     <w:p>
       <w:pPr>
-        <w:pStyle w:val="Heading2"/>
+        <w:pStyle w:val="Ttulo2"/>
       </w:pPr>
       <w:r>
         <w:t>Managerial requirements</w:t>
@@ -1727,7 +1727,7 @@
     <w:p/>
     <w:p>
       <w:pPr>
-        <w:pStyle w:val="Heading1"/>
+        <w:pStyle w:val="Ttulo1"/>
       </w:pPr>
       <w:r>
         <w:lastRenderedPageBreak/>
@@ -1745,7 +1745,7 @@
     </w:p>
     <w:p>
       <w:pPr>
-        <w:pStyle w:val="Heading2"/>
+        <w:pStyle w:val="Ttulo2"/>
       </w:pPr>
       <w:r>
         <w:t>Information requirements</w:t>
@@ -1761,7 +1761,7 @@
     </w:p>
     <w:p>
       <w:pPr>
-        <w:pStyle w:val="Heading2"/>
+        <w:pStyle w:val="Ttulo2"/>
       </w:pPr>
       <w:r>
         <w:t>Functional requirements</w:t>
@@ -1973,7 +1973,13 @@
         </w:sdtPr>
         <w:sdtContent>
           <w:r>
-            <w:t xml:space="preserve">    </w:t>
+            <w:t xml:space="preserve">  </w:t>
+          </w:r>
+          <w:r>
+            <w:t>X</w:t>
+          </w:r>
+          <w:r>
+            <w:t xml:space="preserve">  </w:t>
           </w:r>
         </w:sdtContent>
       </w:sdt>
@@ -2113,7 +2119,7 @@
     </w:p>
     <w:p>
       <w:pPr>
-        <w:pStyle w:val="Heading2"/>
+        <w:pStyle w:val="Ttulo2"/>
       </w:pPr>
       <w:r>
         <w:t>Non-functional requirements</w:t>
@@ -2129,7 +2135,7 @@
     </w:p>
     <w:p>
       <w:pPr>
-        <w:pStyle w:val="Heading2"/>
+        <w:pStyle w:val="Ttulo2"/>
       </w:pPr>
       <w:r>
         <w:t>Testing requirements</w:t>
@@ -2145,7 +2151,7 @@
     </w:p>
     <w:p>
       <w:pPr>
-        <w:pStyle w:val="Heading2"/>
+        <w:pStyle w:val="Ttulo2"/>
       </w:pPr>
       <w:r>
         <w:lastRenderedPageBreak/>
@@ -2194,7 +2200,7 @@
     </w:p>
     <w:p>
       <w:pPr>
-        <w:pStyle w:val="Heading1"/>
+        <w:pStyle w:val="Ttulo1"/>
       </w:pPr>
       <w:r>
         <w:lastRenderedPageBreak/>
@@ -2212,7 +2218,7 @@
     </w:p>
     <w:p>
       <w:pPr>
-        <w:pStyle w:val="Heading2"/>
+        <w:pStyle w:val="Ttulo2"/>
       </w:pPr>
       <w:r>
         <w:t xml:space="preserve">Information requirements </w:t>
@@ -2263,7 +2269,7 @@
     </w:p>
     <w:p>
       <w:pPr>
-        <w:pStyle w:val="Heading2"/>
+        <w:pStyle w:val="Ttulo2"/>
       </w:pPr>
       <w:r>
         <w:t>Functional requirements</w:t>
@@ -2279,7 +2285,7 @@
     </w:p>
     <w:p>
       <w:pPr>
-        <w:pStyle w:val="Heading2"/>
+        <w:pStyle w:val="Ttulo2"/>
       </w:pPr>
       <w:r>
         <w:t>Non-functional requirements</w:t>
@@ -2295,7 +2301,7 @@
     </w:p>
     <w:p>
       <w:pPr>
-        <w:pStyle w:val="Heading2"/>
+        <w:pStyle w:val="Ttulo2"/>
       </w:pPr>
       <w:r>
         <w:t>Testing requirements</w:t>
@@ -2348,7 +2354,7 @@
     </w:p>
     <w:p>
       <w:pPr>
-        <w:pStyle w:val="Heading2"/>
+        <w:pStyle w:val="Ttulo2"/>
       </w:pPr>
       <w:r>
         <w:t>Managerial requirements</w:t>
@@ -2458,7 +2464,7 @@
     </w:p>
     <w:p>
       <w:pPr>
-        <w:pStyle w:val="Heading1"/>
+        <w:pStyle w:val="Ttulo1"/>
       </w:pPr>
       <w:r>
         <w:lastRenderedPageBreak/>
@@ -2476,7 +2482,7 @@
     </w:p>
     <w:p>
       <w:pPr>
-        <w:pStyle w:val="Heading2"/>
+        <w:pStyle w:val="Ttulo2"/>
       </w:pPr>
       <w:r>
         <w:t xml:space="preserve">Information requirements </w:t>
@@ -2492,7 +2498,7 @@
     </w:p>
     <w:p>
       <w:pPr>
-        <w:pStyle w:val="Heading2"/>
+        <w:pStyle w:val="Ttulo2"/>
       </w:pPr>
       <w:r>
         <w:t>Functional requirements</w:t>
@@ -2508,7 +2514,7 @@
     </w:p>
     <w:p>
       <w:pPr>
-        <w:pStyle w:val="Heading2"/>
+        <w:pStyle w:val="Ttulo2"/>
       </w:pPr>
       <w:r>
         <w:t>Non-functional requirements</w:t>
@@ -2524,7 +2530,7 @@
     </w:p>
     <w:p>
       <w:pPr>
-        <w:pStyle w:val="Heading2"/>
+        <w:pStyle w:val="Ttulo2"/>
       </w:pPr>
       <w:r>
         <w:t>Testing requirements</w:t>
@@ -2540,7 +2546,7 @@
     </w:p>
     <w:p>
       <w:pPr>
-        <w:pStyle w:val="Heading2"/>
+        <w:pStyle w:val="Ttulo2"/>
       </w:pPr>
       <w:r>
         <w:t>Managerial requirements</w:t>
@@ -2594,7 +2600,7 @@
     </w:p>
     <w:p>
       <w:pPr>
-        <w:pStyle w:val="Heading1"/>
+        <w:pStyle w:val="Ttulo1"/>
         <w:rPr>
           <w:lang w:val="en-US"/>
         </w:rPr>
@@ -2624,7 +2630,7 @@
     </w:p>
     <w:p>
       <w:pPr>
-        <w:pStyle w:val="Heading2"/>
+        <w:pStyle w:val="Ttulo2"/>
         <w:rPr>
           <w:lang w:val="en-US"/>
         </w:rPr>
@@ -2821,7 +2827,7 @@
     </w:p>
     <w:p>
       <w:pPr>
-        <w:pStyle w:val="Heading2"/>
+        <w:pStyle w:val="Ttulo2"/>
       </w:pPr>
       <w:r>
         <w:t>Functional requirements</w:t>
@@ -2837,7 +2843,7 @@
     </w:p>
     <w:p>
       <w:pPr>
-        <w:pStyle w:val="Heading2"/>
+        <w:pStyle w:val="Ttulo2"/>
       </w:pPr>
       <w:r>
         <w:t>Non-functional requirements</w:t>
@@ -2853,7 +2859,7 @@
     </w:p>
     <w:p>
       <w:pPr>
-        <w:pStyle w:val="Heading2"/>
+        <w:pStyle w:val="Ttulo2"/>
       </w:pPr>
       <w:r>
         <w:t>Testing requirements</w:t>
@@ -2869,7 +2875,7 @@
     </w:p>
     <w:p>
       <w:pPr>
-        <w:pStyle w:val="Heading2"/>
+        <w:pStyle w:val="Ttulo2"/>
       </w:pPr>
       <w:r>
         <w:t>Managerial requirements</w:t>
@@ -2920,7 +2926,7 @@
     </w:p>
     <w:p>
       <w:pPr>
-        <w:pStyle w:val="Heading1"/>
+        <w:pStyle w:val="Ttulo1"/>
       </w:pPr>
       <w:r>
         <w:lastRenderedPageBreak/>
@@ -2938,7 +2944,7 @@
     </w:p>
     <w:p>
       <w:pPr>
-        <w:pStyle w:val="Heading2"/>
+        <w:pStyle w:val="Ttulo2"/>
       </w:pPr>
       <w:r>
         <w:t>Information requirements</w:t>
@@ -2954,7 +2960,7 @@
     </w:p>
     <w:p>
       <w:pPr>
-        <w:pStyle w:val="Heading2"/>
+        <w:pStyle w:val="Ttulo2"/>
       </w:pPr>
       <w:r>
         <w:t>Functional requirements</w:t>
@@ -3245,7 +3251,7 @@
     </w:p>
     <w:p>
       <w:pPr>
-        <w:pStyle w:val="Heading2"/>
+        <w:pStyle w:val="Ttulo2"/>
       </w:pPr>
       <w:r>
         <w:t>Non-functional requirements</w:t>
@@ -3261,7 +3267,7 @@
     </w:p>
     <w:p>
       <w:pPr>
-        <w:pStyle w:val="Heading2"/>
+        <w:pStyle w:val="Ttulo2"/>
       </w:pPr>
       <w:r>
         <w:t>Testing requirements</w:t>
@@ -3278,7 +3284,7 @@
     <w:p/>
     <w:p>
       <w:pPr>
-        <w:pStyle w:val="Heading2"/>
+        <w:pStyle w:val="Ttulo2"/>
       </w:pPr>
       <w:r>
         <w:t>Managerial requirements</w:t>
@@ -3328,7 +3334,7 @@
     </w:p>
     <w:p>
       <w:pPr>
-        <w:pStyle w:val="Heading1"/>
+        <w:pStyle w:val="Ttulo1"/>
       </w:pPr>
       <w:r>
         <w:lastRenderedPageBreak/>
@@ -3346,7 +3352,7 @@
     </w:p>
     <w:p>
       <w:pPr>
-        <w:pStyle w:val="Heading2"/>
+        <w:pStyle w:val="Ttulo2"/>
       </w:pPr>
       <w:r>
         <w:t xml:space="preserve">Information requirements </w:t>
@@ -3362,7 +3368,7 @@
     </w:p>
     <w:p>
       <w:pPr>
-        <w:pStyle w:val="Heading2"/>
+        <w:pStyle w:val="Ttulo2"/>
       </w:pPr>
       <w:r>
         <w:t>Functional requirements</w:t>
@@ -3378,7 +3384,7 @@
     </w:p>
     <w:p>
       <w:pPr>
-        <w:pStyle w:val="Heading2"/>
+        <w:pStyle w:val="Ttulo2"/>
       </w:pPr>
       <w:r>
         <w:t>Non-functional requirements</w:t>
@@ -3394,7 +3400,7 @@
     </w:p>
     <w:p>
       <w:pPr>
-        <w:pStyle w:val="Heading2"/>
+        <w:pStyle w:val="Ttulo2"/>
       </w:pPr>
       <w:r>
         <w:t>Testing requirements</w:t>
@@ -3445,7 +3451,7 @@
     </w:p>
     <w:p>
       <w:pPr>
-        <w:pStyle w:val="Heading2"/>
+        <w:pStyle w:val="Ttulo2"/>
       </w:pPr>
       <w:r>
         <w:t>Managerial requirements</w:t>
@@ -3503,7 +3509,7 @@
     </w:p>
     <w:p>
       <w:pPr>
-        <w:pStyle w:val="Heading1"/>
+        <w:pStyle w:val="Ttulo1"/>
       </w:pPr>
       <w:r>
         <w:lastRenderedPageBreak/>
@@ -3521,7 +3527,7 @@
     </w:p>
     <w:p>
       <w:pPr>
-        <w:pStyle w:val="Heading2"/>
+        <w:pStyle w:val="Ttulo2"/>
       </w:pPr>
       <w:r>
         <w:t xml:space="preserve">Information requirements </w:t>
@@ -3537,7 +3543,7 @@
     </w:p>
     <w:p>
       <w:pPr>
-        <w:pStyle w:val="Heading2"/>
+        <w:pStyle w:val="Ttulo2"/>
       </w:pPr>
       <w:r>
         <w:t>Functional requirements</w:t>
@@ -3553,7 +3559,7 @@
     </w:p>
     <w:p>
       <w:pPr>
-        <w:pStyle w:val="Heading2"/>
+        <w:pStyle w:val="Ttulo2"/>
       </w:pPr>
       <w:r>
         <w:t>Non-functional requirements</w:t>
@@ -3569,7 +3575,7 @@
     </w:p>
     <w:p>
       <w:pPr>
-        <w:pStyle w:val="Heading2"/>
+        <w:pStyle w:val="Ttulo2"/>
       </w:pPr>
       <w:r>
         <w:t>Testing requirements</w:t>
@@ -3585,7 +3591,7 @@
     </w:p>
     <w:p>
       <w:pPr>
-        <w:pStyle w:val="Heading2"/>
+        <w:pStyle w:val="Ttulo2"/>
       </w:pPr>
       <w:r>
         <w:t>Managerial requirements</w:t>
@@ -3686,7 +3692,7 @@
     </w:p>
     <w:p>
       <w:pPr>
-        <w:pStyle w:val="Heading1"/>
+        <w:pStyle w:val="Ttulo1"/>
         <w:rPr>
           <w:lang w:val="en-US"/>
         </w:rPr>
@@ -3716,7 +3722,7 @@
     </w:p>
     <w:p>
       <w:pPr>
-        <w:pStyle w:val="Heading2"/>
+        <w:pStyle w:val="Ttulo2"/>
         <w:rPr>
           <w:lang w:val="en-US"/>
         </w:rPr>
@@ -3818,7 +3824,7 @@
     </w:p>
     <w:p>
       <w:pPr>
-        <w:pStyle w:val="Heading2"/>
+        <w:pStyle w:val="Ttulo2"/>
       </w:pPr>
       <w:r>
         <w:t>Functional requirements</w:t>
@@ -3834,7 +3840,7 @@
     </w:p>
     <w:p>
       <w:pPr>
-        <w:pStyle w:val="Heading2"/>
+        <w:pStyle w:val="Ttulo2"/>
       </w:pPr>
       <w:r>
         <w:t>Non-functional requirements</w:t>
@@ -3850,7 +3856,7 @@
     </w:p>
     <w:p>
       <w:pPr>
-        <w:pStyle w:val="Heading2"/>
+        <w:pStyle w:val="Ttulo2"/>
       </w:pPr>
       <w:r>
         <w:t>Testing requirements</w:t>
@@ -3866,7 +3872,7 @@
     </w:p>
     <w:p>
       <w:pPr>
-        <w:pStyle w:val="Heading2"/>
+        <w:pStyle w:val="Ttulo2"/>
       </w:pPr>
       <w:r>
         <w:t>Managerial requirements</w:t>
@@ -3972,7 +3978,7 @@
     </w:p>
     <w:p>
       <w:pPr>
-        <w:pStyle w:val="Heading1"/>
+        <w:pStyle w:val="Ttulo1"/>
       </w:pPr>
       <w:r>
         <w:lastRenderedPageBreak/>
@@ -3990,7 +3996,7 @@
     </w:p>
     <w:p>
       <w:pPr>
-        <w:pStyle w:val="Heading2"/>
+        <w:pStyle w:val="Ttulo2"/>
       </w:pPr>
       <w:r>
         <w:t>Information requirements</w:t>
@@ -4006,7 +4012,7 @@
     </w:p>
     <w:p>
       <w:pPr>
-        <w:pStyle w:val="Heading2"/>
+        <w:pStyle w:val="Ttulo2"/>
       </w:pPr>
       <w:r>
         <w:t>Functional requirements</w:t>
@@ -4174,7 +4180,7 @@
     </w:p>
     <w:p>
       <w:pPr>
-        <w:pStyle w:val="Heading2"/>
+        <w:pStyle w:val="Ttulo2"/>
       </w:pPr>
       <w:r>
         <w:t>Non-functional requirements</w:t>
@@ -4190,7 +4196,7 @@
     </w:p>
     <w:p>
       <w:pPr>
-        <w:pStyle w:val="Heading2"/>
+        <w:pStyle w:val="Ttulo2"/>
       </w:pPr>
       <w:r>
         <w:t>Testing requirements</w:t>
@@ -4206,7 +4212,7 @@
     </w:p>
     <w:p>
       <w:pPr>
-        <w:pStyle w:val="Heading2"/>
+        <w:pStyle w:val="Ttulo2"/>
       </w:pPr>
       <w:r>
         <w:t>Managerial requirements</w:t>
@@ -4309,7 +4315,7 @@
     </w:p>
     <w:p>
       <w:pPr>
-        <w:pStyle w:val="Heading1"/>
+        <w:pStyle w:val="Ttulo1"/>
       </w:pPr>
       <w:r>
         <w:lastRenderedPageBreak/>
@@ -4327,7 +4333,7 @@
     </w:p>
     <w:p>
       <w:pPr>
-        <w:pStyle w:val="Heading2"/>
+        <w:pStyle w:val="Ttulo2"/>
       </w:pPr>
       <w:r>
         <w:t xml:space="preserve">Information requirements </w:t>
@@ -4343,7 +4349,7 @@
     </w:p>
     <w:p>
       <w:pPr>
-        <w:pStyle w:val="Heading2"/>
+        <w:pStyle w:val="Ttulo2"/>
       </w:pPr>
       <w:r>
         <w:t>Functional requirements</w:t>
@@ -4359,7 +4365,7 @@
     </w:p>
     <w:p>
       <w:pPr>
-        <w:pStyle w:val="Heading2"/>
+        <w:pStyle w:val="Ttulo2"/>
       </w:pPr>
       <w:r>
         <w:t>Non-functional requirements</w:t>
@@ -4375,7 +4381,7 @@
     </w:p>
     <w:p>
       <w:pPr>
-        <w:pStyle w:val="Heading2"/>
+        <w:pStyle w:val="Ttulo2"/>
       </w:pPr>
       <w:r>
         <w:t>Testing requirements</w:t>
@@ -4432,7 +4438,7 @@
     </w:p>
     <w:p>
       <w:pPr>
-        <w:pStyle w:val="Heading2"/>
+        <w:pStyle w:val="Ttulo2"/>
       </w:pPr>
       <w:r>
         <w:t>Managerial requirements</w:t>
@@ -4536,7 +4542,7 @@
     <w:lvl w:ilvl="0">
       <w:start w:val="1"/>
       <w:numFmt w:val="decimal"/>
-      <w:pStyle w:val="ListNumber"/>
+      <w:pStyle w:val="Listaconnmeros"/>
       <w:lvlText w:val="%1."/>
       <w:lvlJc w:val="left"/>
       <w:pPr>
@@ -4872,7 +4878,7 @@
     <w:lvl w:ilvl="0" w:tplc="391EA46E">
       <w:start w:val="1"/>
       <w:numFmt w:val="decimal"/>
-      <w:pStyle w:val="ListParagraph"/>
+      <w:pStyle w:val="Prrafodelista"/>
       <w:lvlText w:val="%1)"/>
       <w:lvlJc w:val="left"/>
       <w:pPr>
@@ -5782,11 +5788,11 @@
       <w:lang w:val="en-GB"/>
     </w:rPr>
   </w:style>
-  <w:style w:type="paragraph" w:styleId="Heading1">
+  <w:style w:type="paragraph" w:styleId="Ttulo1">
     <w:name w:val="heading 1"/>
     <w:basedOn w:val="Normal"/>
     <w:next w:val="Normal"/>
-    <w:link w:val="Heading1Char"/>
+    <w:link w:val="Ttulo1Car"/>
     <w:uiPriority w:val="9"/>
     <w:qFormat/>
     <w:rsid w:val="00F138ED"/>
@@ -5814,11 +5820,11 @@
       <w14:ligatures w14:val="none"/>
     </w:rPr>
   </w:style>
-  <w:style w:type="paragraph" w:styleId="Heading2">
+  <w:style w:type="paragraph" w:styleId="Ttulo2">
     <w:name w:val="heading 2"/>
     <w:basedOn w:val="Normal"/>
     <w:next w:val="Normal"/>
-    <w:link w:val="Heading2Char"/>
+    <w:link w:val="Ttulo2Car"/>
     <w:uiPriority w:val="9"/>
     <w:unhideWhenUsed/>
     <w:qFormat/>
@@ -5842,11 +5848,11 @@
       <w14:ligatures w14:val="none"/>
     </w:rPr>
   </w:style>
-  <w:style w:type="paragraph" w:styleId="Heading3">
+  <w:style w:type="paragraph" w:styleId="Ttulo3">
     <w:name w:val="heading 3"/>
     <w:basedOn w:val="Normal"/>
     <w:next w:val="Normal"/>
-    <w:link w:val="Heading3Char"/>
+    <w:link w:val="Ttulo3Car"/>
     <w:uiPriority w:val="9"/>
     <w:unhideWhenUsed/>
     <w:rsid w:val="00F138ED"/>
@@ -5861,13 +5867,13 @@
       <w:color w:val="1F3763" w:themeColor="accent1" w:themeShade="7F"/>
     </w:rPr>
   </w:style>
-  <w:style w:type="character" w:default="1" w:styleId="DefaultParagraphFont">
+  <w:style w:type="character" w:default="1" w:styleId="Fuentedeprrafopredeter">
     <w:name w:val="Default Paragraph Font"/>
     <w:uiPriority w:val="1"/>
     <w:semiHidden/>
     <w:unhideWhenUsed/>
   </w:style>
-  <w:style w:type="table" w:default="1" w:styleId="TableNormal">
+  <w:style w:type="table" w:default="1" w:styleId="Tablanormal">
     <w:name w:val="Normal Table"/>
     <w:uiPriority w:val="99"/>
     <w:semiHidden/>
@@ -5882,16 +5888,16 @@
       </w:tblCellMar>
     </w:tblPr>
   </w:style>
-  <w:style w:type="numbering" w:default="1" w:styleId="NoList">
+  <w:style w:type="numbering" w:default="1" w:styleId="Sinlista">
     <w:name w:val="No List"/>
     <w:uiPriority w:val="99"/>
     <w:semiHidden/>
     <w:unhideWhenUsed/>
   </w:style>
-  <w:style w:type="character" w:customStyle="1" w:styleId="Heading1Char">
-    <w:name w:val="Heading 1 Char"/>
-    <w:basedOn w:val="DefaultParagraphFont"/>
-    <w:link w:val="Heading1"/>
+  <w:style w:type="character" w:customStyle="1" w:styleId="Ttulo1Car">
+    <w:name w:val="Título 1 Car"/>
+    <w:basedOn w:val="Fuentedeprrafopredeter"/>
+    <w:link w:val="Ttulo1"/>
     <w:uiPriority w:val="9"/>
     <w:rsid w:val="00F138ED"/>
     <w:rPr>
@@ -5905,10 +5911,10 @@
       <w14:ligatures w14:val="none"/>
     </w:rPr>
   </w:style>
-  <w:style w:type="character" w:customStyle="1" w:styleId="Heading2Char">
-    <w:name w:val="Heading 2 Char"/>
-    <w:basedOn w:val="DefaultParagraphFont"/>
-    <w:link w:val="Heading2"/>
+  <w:style w:type="character" w:customStyle="1" w:styleId="Ttulo2Car">
+    <w:name w:val="Título 2 Car"/>
+    <w:basedOn w:val="Fuentedeprrafopredeter"/>
+    <w:link w:val="Ttulo2"/>
     <w:uiPriority w:val="9"/>
     <w:rsid w:val="00F138ED"/>
     <w:rPr>
@@ -5922,9 +5928,9 @@
       <w14:ligatures w14:val="none"/>
     </w:rPr>
   </w:style>
-  <w:style w:type="paragraph" w:styleId="ListParagraph">
+  <w:style w:type="paragraph" w:styleId="Prrafodelista">
     <w:name w:val="List Paragraph"/>
-    <w:basedOn w:val="ListNumber"/>
+    <w:basedOn w:val="Listaconnmeros"/>
     <w:uiPriority w:val="34"/>
     <w:rsid w:val="00F138ED"/>
     <w:pPr>
@@ -5943,7 +5949,7 @@
   </w:style>
   <w:style w:type="paragraph" w:customStyle="1" w:styleId="Prrafodesublista">
     <w:name w:val="Párrafo de sublista"/>
-    <w:basedOn w:val="ListParagraph"/>
+    <w:basedOn w:val="Prrafodelista"/>
     <w:qFormat/>
     <w:rsid w:val="00624D3C"/>
     <w:pPr>
@@ -5978,7 +5984,7 @@
       <w14:ligatures w14:val="none"/>
     </w:rPr>
   </w:style>
-  <w:style w:type="paragraph" w:styleId="NoSpacing">
+  <w:style w:type="paragraph" w:styleId="Sinespaciado">
     <w:name w:val="No Spacing"/>
     <w:uiPriority w:val="1"/>
     <w:rsid w:val="00F138ED"/>
@@ -5992,9 +5998,9 @@
       <w14:ligatures w14:val="none"/>
     </w:rPr>
   </w:style>
-  <w:style w:type="character" w:styleId="CommentReference">
+  <w:style w:type="character" w:styleId="Refdecomentario">
     <w:name w:val="annotation reference"/>
-    <w:basedOn w:val="DefaultParagraphFont"/>
+    <w:basedOn w:val="Fuentedeprrafopredeter"/>
     <w:uiPriority w:val="99"/>
     <w:semiHidden/>
     <w:unhideWhenUsed/>
@@ -6016,7 +6022,7 @@
   </w:style>
   <w:style w:type="paragraph" w:customStyle="1" w:styleId="Requirement-Body">
     <w:name w:val="Requirement - Body"/>
-    <w:basedOn w:val="List"/>
+    <w:basedOn w:val="Lista"/>
     <w:qFormat/>
     <w:rsid w:val="00F138ED"/>
     <w:pPr>
@@ -6026,10 +6032,10 @@
       <w:ind w:left="851" w:hanging="284"/>
     </w:pPr>
   </w:style>
-  <w:style w:type="paragraph" w:styleId="CommentText">
+  <w:style w:type="paragraph" w:styleId="Textocomentario">
     <w:name w:val="annotation text"/>
     <w:basedOn w:val="Normal"/>
-    <w:link w:val="CommentTextChar"/>
+    <w:link w:val="TextocomentarioCar"/>
     <w:uiPriority w:val="99"/>
     <w:unhideWhenUsed/>
     <w:rsid w:val="00F138ED"/>
@@ -6038,10 +6044,10 @@
       <w:szCs w:val="20"/>
     </w:rPr>
   </w:style>
-  <w:style w:type="character" w:customStyle="1" w:styleId="CommentTextChar">
-    <w:name w:val="Comment Text Char"/>
-    <w:basedOn w:val="DefaultParagraphFont"/>
-    <w:link w:val="CommentText"/>
+  <w:style w:type="character" w:customStyle="1" w:styleId="TextocomentarioCar">
+    <w:name w:val="Texto comentario Car"/>
+    <w:basedOn w:val="Fuentedeprrafopredeter"/>
+    <w:link w:val="Textocomentario"/>
     <w:uiPriority w:val="99"/>
     <w:rsid w:val="00F138ED"/>
     <w:rPr>
@@ -6050,11 +6056,11 @@
       <w:lang w:val="en-GB"/>
     </w:rPr>
   </w:style>
-  <w:style w:type="paragraph" w:styleId="CommentSubject">
+  <w:style w:type="paragraph" w:styleId="Asuntodelcomentario">
     <w:name w:val="annotation subject"/>
     <w:basedOn w:val="Normal"/>
     <w:next w:val="Normal"/>
-    <w:link w:val="CommentSubjectChar"/>
+    <w:link w:val="AsuntodelcomentarioCar"/>
     <w:uiPriority w:val="99"/>
     <w:semiHidden/>
     <w:unhideWhenUsed/>
@@ -6066,10 +6072,10 @@
       <w:szCs w:val="20"/>
     </w:rPr>
   </w:style>
-  <w:style w:type="character" w:customStyle="1" w:styleId="CommentSubjectChar">
-    <w:name w:val="Comment Subject Char"/>
-    <w:basedOn w:val="DefaultParagraphFont"/>
-    <w:link w:val="CommentSubject"/>
+  <w:style w:type="character" w:customStyle="1" w:styleId="AsuntodelcomentarioCar">
+    <w:name w:val="Asunto del comentario Car"/>
+    <w:basedOn w:val="Fuentedeprrafopredeter"/>
+    <w:link w:val="Asuntodelcomentario"/>
     <w:uiPriority w:val="99"/>
     <w:semiHidden/>
     <w:rsid w:val="00F138ED"/>
@@ -6081,7 +6087,7 @@
       <w:lang w:val="en-GB"/>
     </w:rPr>
   </w:style>
-  <w:style w:type="paragraph" w:styleId="List">
+  <w:style w:type="paragraph" w:styleId="Lista">
     <w:name w:val="List"/>
     <w:basedOn w:val="Normal"/>
     <w:uiPriority w:val="99"/>
@@ -6093,9 +6099,9 @@
       <w:contextualSpacing/>
     </w:pPr>
   </w:style>
-  <w:style w:type="character" w:styleId="Strong">
+  <w:style w:type="character" w:styleId="Textoennegrita">
     <w:name w:val="Strong"/>
-    <w:basedOn w:val="DefaultParagraphFont"/>
+    <w:basedOn w:val="Fuentedeprrafopredeter"/>
     <w:uiPriority w:val="22"/>
     <w:qFormat/>
     <w:rsid w:val="00F138ED"/>
@@ -6104,9 +6110,9 @@
       <w:bCs/>
     </w:rPr>
   </w:style>
-  <w:style w:type="character" w:styleId="Hyperlink">
+  <w:style w:type="character" w:styleId="Hipervnculo">
     <w:name w:val="Hyperlink"/>
-    <w:basedOn w:val="DefaultParagraphFont"/>
+    <w:basedOn w:val="Fuentedeprrafopredeter"/>
     <w:uiPriority w:val="99"/>
     <w:unhideWhenUsed/>
     <w:rsid w:val="00F138ED"/>
@@ -6115,9 +6121,9 @@
       <w:u w:val="single"/>
     </w:rPr>
   </w:style>
-  <w:style w:type="character" w:styleId="PlaceholderText">
+  <w:style w:type="character" w:styleId="Textodelmarcadordeposicin">
     <w:name w:val="Placeholder Text"/>
-    <w:basedOn w:val="DefaultParagraphFont"/>
+    <w:basedOn w:val="Fuentedeprrafopredeter"/>
     <w:uiPriority w:val="99"/>
     <w:semiHidden/>
     <w:rsid w:val="00F138ED"/>
@@ -6127,7 +6133,7 @@
   </w:style>
   <w:style w:type="paragraph" w:customStyle="1" w:styleId="Requirement-Header">
     <w:name w:val="Requirement - Header"/>
-    <w:basedOn w:val="List"/>
+    <w:basedOn w:val="Lista"/>
     <w:next w:val="Requirement-Body"/>
     <w:qFormat/>
     <w:rsid w:val="0059559E"/>
@@ -6138,10 +6144,10 @@
       <w:ind w:left="567" w:hanging="567"/>
     </w:pPr>
   </w:style>
-  <w:style w:type="character" w:customStyle="1" w:styleId="Heading3Char">
-    <w:name w:val="Heading 3 Char"/>
-    <w:basedOn w:val="DefaultParagraphFont"/>
-    <w:link w:val="Heading3"/>
+  <w:style w:type="character" w:customStyle="1" w:styleId="Ttulo3Car">
+    <w:name w:val="Título 3 Car"/>
+    <w:basedOn w:val="Fuentedeprrafopredeter"/>
+    <w:link w:val="Ttulo3"/>
     <w:uiPriority w:val="9"/>
     <w:rsid w:val="00F138ED"/>
     <w:rPr>
@@ -6152,7 +6158,7 @@
       <w:lang w:val="en-GB"/>
     </w:rPr>
   </w:style>
-  <w:style w:type="paragraph" w:styleId="ListNumber">
+  <w:style w:type="paragraph" w:styleId="Listaconnmeros">
     <w:name w:val="List Number"/>
     <w:basedOn w:val="Normal"/>
     <w:uiPriority w:val="99"/>
@@ -6166,11 +6172,11 @@
       <w:contextualSpacing/>
     </w:pPr>
   </w:style>
-  <w:style w:type="paragraph" w:styleId="Title">
+  <w:style w:type="paragraph" w:styleId="Ttulo">
     <w:name w:val="Title"/>
     <w:basedOn w:val="Normal"/>
     <w:next w:val="Normal"/>
-    <w:link w:val="TitleChar"/>
+    <w:link w:val="TtuloCar"/>
     <w:uiPriority w:val="10"/>
     <w:qFormat/>
     <w:rsid w:val="00F138ED"/>
@@ -6191,10 +6197,10 @@
       <w:szCs w:val="56"/>
     </w:rPr>
   </w:style>
-  <w:style w:type="character" w:customStyle="1" w:styleId="TitleChar">
-    <w:name w:val="Title Char"/>
-    <w:basedOn w:val="DefaultParagraphFont"/>
-    <w:link w:val="Title"/>
+  <w:style w:type="character" w:customStyle="1" w:styleId="TtuloCar">
+    <w:name w:val="Título Car"/>
+    <w:basedOn w:val="Fuentedeprrafopredeter"/>
+    <w:link w:val="Ttulo"/>
     <w:uiPriority w:val="10"/>
     <w:rsid w:val="00F138ED"/>
     <w:rPr>
@@ -6206,9 +6212,9 @@
       <w:lang w:val="en-GB"/>
     </w:rPr>
   </w:style>
-  <w:style w:type="character" w:styleId="Mention">
+  <w:style w:type="character" w:styleId="Mencionar">
     <w:name w:val="Mention"/>
-    <w:basedOn w:val="DefaultParagraphFont"/>
+    <w:basedOn w:val="Fuentedeprrafopredeter"/>
     <w:uiPriority w:val="99"/>
     <w:unhideWhenUsed/>
     <w:rsid w:val="00F138ED"/>
@@ -6245,7 +6251,7 @@
           </w:pPr>
           <w:r>
             <w:rPr>
-              <w:rStyle w:val="PlaceholderText"/>
+              <w:rStyle w:val="Textodelmarcadordeposicin"/>
             </w:rPr>
             <w:t>Haga clic o pulse aquí para escribir texto.</w:t>
           </w:r>
@@ -6274,7 +6280,7 @@
           </w:pPr>
           <w:r>
             <w:rPr>
-              <w:rStyle w:val="PlaceholderText"/>
+              <w:rStyle w:val="Textodelmarcadordeposicin"/>
             </w:rPr>
             <w:t>Haga clic o pulse aquí para escribir texto.</w:t>
           </w:r>
@@ -6303,7 +6309,7 @@
           </w:pPr>
           <w:r>
             <w:rPr>
-              <w:rStyle w:val="PlaceholderText"/>
+              <w:rStyle w:val="Textodelmarcadordeposicin"/>
             </w:rPr>
             <w:t>Haga clic o pulse aquí para escribir texto.</w:t>
           </w:r>
@@ -6332,7 +6338,7 @@
           </w:pPr>
           <w:r>
             <w:rPr>
-              <w:rStyle w:val="PlaceholderText"/>
+              <w:rStyle w:val="Textodelmarcadordeposicin"/>
             </w:rPr>
             <w:t>Haga clic o pulse aquí para escribir texto.</w:t>
           </w:r>
@@ -6361,7 +6367,7 @@
           </w:pPr>
           <w:r>
             <w:rPr>
-              <w:rStyle w:val="PlaceholderText"/>
+              <w:rStyle w:val="Textodelmarcadordeposicin"/>
             </w:rPr>
             <w:t>Haga clic o pulse aquí para escribir texto.</w:t>
           </w:r>
@@ -6390,7 +6396,7 @@
           </w:pPr>
           <w:r>
             <w:rPr>
-              <w:rStyle w:val="PlaceholderText"/>
+              <w:rStyle w:val="Textodelmarcadordeposicin"/>
             </w:rPr>
             <w:t>Haga clic o pulse aquí para escribir texto.</w:t>
           </w:r>
@@ -6419,7 +6425,7 @@
           </w:pPr>
           <w:r>
             <w:rPr>
-              <w:rStyle w:val="PlaceholderText"/>
+              <w:rStyle w:val="Textodelmarcadordeposicin"/>
             </w:rPr>
             <w:t>Haga clic o pulse aquí para escribir texto.</w:t>
           </w:r>
@@ -6448,7 +6454,7 @@
           </w:pPr>
           <w:r>
             <w:rPr>
-              <w:rStyle w:val="PlaceholderText"/>
+              <w:rStyle w:val="Textodelmarcadordeposicin"/>
             </w:rPr>
             <w:t>Haga clic o pulse aquí para escribir texto.</w:t>
           </w:r>
@@ -6477,7 +6483,7 @@
           </w:pPr>
           <w:r>
             <w:rPr>
-              <w:rStyle w:val="PlaceholderText"/>
+              <w:rStyle w:val="Textodelmarcadordeposicin"/>
             </w:rPr>
             <w:t>Haga clic o pulse aquí para escribir texto.</w:t>
           </w:r>
@@ -6506,7 +6512,7 @@
           </w:pPr>
           <w:r>
             <w:rPr>
-              <w:rStyle w:val="PlaceholderText"/>
+              <w:rStyle w:val="Textodelmarcadordeposicin"/>
             </w:rPr>
             <w:t>Haga clic o pulse aquí para escribir texto.</w:t>
           </w:r>
@@ -6535,7 +6541,7 @@
           </w:pPr>
           <w:r>
             <w:rPr>
-              <w:rStyle w:val="PlaceholderText"/>
+              <w:rStyle w:val="Textodelmarcadordeposicin"/>
             </w:rPr>
             <w:t>Haga clic o pulse aquí para escribir texto.</w:t>
           </w:r>
@@ -6564,7 +6570,7 @@
           </w:pPr>
           <w:r>
             <w:rPr>
-              <w:rStyle w:val="PlaceholderText"/>
+              <w:rStyle w:val="Textodelmarcadordeposicin"/>
             </w:rPr>
             <w:t>Haga clic o pulse aquí para escribir texto.</w:t>
           </w:r>
@@ -6593,7 +6599,7 @@
           </w:pPr>
           <w:r>
             <w:rPr>
-              <w:rStyle w:val="PlaceholderText"/>
+              <w:rStyle w:val="Textodelmarcadordeposicin"/>
             </w:rPr>
             <w:t>Haga clic o pulse aquí para escribir texto.</w:t>
           </w:r>
@@ -6622,7 +6628,7 @@
           </w:pPr>
           <w:r>
             <w:rPr>
-              <w:rStyle w:val="PlaceholderText"/>
+              <w:rStyle w:val="Textodelmarcadordeposicin"/>
             </w:rPr>
             <w:t>Haga clic o pulse aquí para escribir texto.</w:t>
           </w:r>
@@ -6651,7 +6657,7 @@
           </w:pPr>
           <w:r>
             <w:rPr>
-              <w:rStyle w:val="PlaceholderText"/>
+              <w:rStyle w:val="Textodelmarcadordeposicin"/>
             </w:rPr>
             <w:t>Haga clic o pulse aquí para escribir texto.</w:t>
           </w:r>
@@ -6680,7 +6686,7 @@
           </w:pPr>
           <w:r>
             <w:rPr>
-              <w:rStyle w:val="PlaceholderText"/>
+              <w:rStyle w:val="Textodelmarcadordeposicin"/>
             </w:rPr>
             <w:t>Haga clic o pulse aquí para escribir texto.</w:t>
           </w:r>
@@ -6709,7 +6715,7 @@
           </w:pPr>
           <w:r>
             <w:rPr>
-              <w:rStyle w:val="PlaceholderText"/>
+              <w:rStyle w:val="Textodelmarcadordeposicin"/>
             </w:rPr>
             <w:t>Haga clic o pulse aquí para escribir texto.</w:t>
           </w:r>
@@ -6738,7 +6744,7 @@
           </w:pPr>
           <w:r>
             <w:rPr>
-              <w:rStyle w:val="PlaceholderText"/>
+              <w:rStyle w:val="Textodelmarcadordeposicin"/>
             </w:rPr>
             <w:t>Haga clic o pulse aquí para escribir texto.</w:t>
           </w:r>
@@ -6767,7 +6773,7 @@
           </w:pPr>
           <w:r>
             <w:rPr>
-              <w:rStyle w:val="PlaceholderText"/>
+              <w:rStyle w:val="Textodelmarcadordeposicin"/>
             </w:rPr>
             <w:t>Haga clic o pulse aquí para escribir texto.</w:t>
           </w:r>
@@ -6796,7 +6802,7 @@
           </w:pPr>
           <w:r>
             <w:rPr>
-              <w:rStyle w:val="PlaceholderText"/>
+              <w:rStyle w:val="Textodelmarcadordeposicin"/>
             </w:rPr>
             <w:t>Haga clic o pulse aquí para escribir texto.</w:t>
           </w:r>
@@ -6825,7 +6831,7 @@
           </w:pPr>
           <w:r>
             <w:rPr>
-              <w:rStyle w:val="PlaceholderText"/>
+              <w:rStyle w:val="Textodelmarcadordeposicin"/>
             </w:rPr>
             <w:t>Haga clic o pulse aquí para escribir texto.</w:t>
           </w:r>
@@ -6854,7 +6860,7 @@
           </w:pPr>
           <w:r>
             <w:rPr>
-              <w:rStyle w:val="PlaceholderText"/>
+              <w:rStyle w:val="Textodelmarcadordeposicin"/>
             </w:rPr>
             <w:t>Haga clic o pulse aquí para escribir texto.</w:t>
           </w:r>
@@ -6883,7 +6889,7 @@
           </w:pPr>
           <w:r>
             <w:rPr>
-              <w:rStyle w:val="PlaceholderText"/>
+              <w:rStyle w:val="Textodelmarcadordeposicin"/>
             </w:rPr>
             <w:t>Haga clic o pulse aquí para escribir texto.</w:t>
           </w:r>
@@ -6912,7 +6918,7 @@
           </w:pPr>
           <w:r>
             <w:rPr>
-              <w:rStyle w:val="PlaceholderText"/>
+              <w:rStyle w:val="Textodelmarcadordeposicin"/>
             </w:rPr>
             <w:t>Haga clic o pulse aquí para escribir texto.</w:t>
           </w:r>
@@ -6941,7 +6947,7 @@
           </w:pPr>
           <w:r>
             <w:rPr>
-              <w:rStyle w:val="PlaceholderText"/>
+              <w:rStyle w:val="Textodelmarcadordeposicin"/>
             </w:rPr>
             <w:t>Haga clic o pulse aquí para escribir texto.</w:t>
           </w:r>
@@ -6970,7 +6976,7 @@
           </w:pPr>
           <w:r>
             <w:rPr>
-              <w:rStyle w:val="PlaceholderText"/>
+              <w:rStyle w:val="Textodelmarcadordeposicin"/>
             </w:rPr>
             <w:t>Haga clic o pulse aquí para escribir texto.</w:t>
           </w:r>
@@ -6999,7 +7005,7 @@
           </w:pPr>
           <w:r>
             <w:rPr>
-              <w:rStyle w:val="PlaceholderText"/>
+              <w:rStyle w:val="Textodelmarcadordeposicin"/>
             </w:rPr>
             <w:t>Haga clic o pulse aquí para escribir texto.</w:t>
           </w:r>
@@ -7028,7 +7034,7 @@
           </w:pPr>
           <w:r>
             <w:rPr>
-              <w:rStyle w:val="PlaceholderText"/>
+              <w:rStyle w:val="Textodelmarcadordeposicin"/>
             </w:rPr>
             <w:t>Haga clic o pulse aquí para escribir texto.</w:t>
           </w:r>
@@ -7057,7 +7063,7 @@
           </w:pPr>
           <w:r>
             <w:rPr>
-              <w:rStyle w:val="PlaceholderText"/>
+              <w:rStyle w:val="Textodelmarcadordeposicin"/>
             </w:rPr>
             <w:t>Haga clic o pulse aquí para escribir texto.</w:t>
           </w:r>
@@ -7086,7 +7092,7 @@
           </w:pPr>
           <w:r>
             <w:rPr>
-              <w:rStyle w:val="PlaceholderText"/>
+              <w:rStyle w:val="Textodelmarcadordeposicin"/>
             </w:rPr>
             <w:t>Haga clic o pulse aquí para escribir texto.</w:t>
           </w:r>
@@ -7115,7 +7121,7 @@
           </w:pPr>
           <w:r>
             <w:rPr>
-              <w:rStyle w:val="PlaceholderText"/>
+              <w:rStyle w:val="Textodelmarcadordeposicin"/>
             </w:rPr>
             <w:t>Haga clic o pulse aquí para escribir texto.</w:t>
           </w:r>
@@ -7144,7 +7150,7 @@
           </w:pPr>
           <w:r>
             <w:rPr>
-              <w:rStyle w:val="PlaceholderText"/>
+              <w:rStyle w:val="Textodelmarcadordeposicin"/>
             </w:rPr>
             <w:t>Haga clic o pulse aquí para escribir texto.</w:t>
           </w:r>
@@ -7173,7 +7179,7 @@
           </w:pPr>
           <w:r>
             <w:rPr>
-              <w:rStyle w:val="PlaceholderText"/>
+              <w:rStyle w:val="Textodelmarcadordeposicin"/>
             </w:rPr>
             <w:t>Haga clic o pulse aquí para escribir texto.</w:t>
           </w:r>
@@ -7202,7 +7208,7 @@
           </w:pPr>
           <w:r>
             <w:rPr>
-              <w:rStyle w:val="PlaceholderText"/>
+              <w:rStyle w:val="Textodelmarcadordeposicin"/>
             </w:rPr>
             <w:t>Haga clic o pulse aquí para escribir texto.</w:t>
           </w:r>
@@ -7231,7 +7237,7 @@
           </w:pPr>
           <w:r>
             <w:rPr>
-              <w:rStyle w:val="PlaceholderText"/>
+              <w:rStyle w:val="Textodelmarcadordeposicin"/>
             </w:rPr>
             <w:t>Haga clic o pulse aquí para escribir texto.</w:t>
           </w:r>
@@ -7260,7 +7266,7 @@
           </w:pPr>
           <w:r>
             <w:rPr>
-              <w:rStyle w:val="PlaceholderText"/>
+              <w:rStyle w:val="Textodelmarcadordeposicin"/>
             </w:rPr>
             <w:t>Haga clic o pulse aquí para escribir texto.</w:t>
           </w:r>
@@ -7289,7 +7295,7 @@
           </w:pPr>
           <w:r>
             <w:rPr>
-              <w:rStyle w:val="PlaceholderText"/>
+              <w:rStyle w:val="Textodelmarcadordeposicin"/>
             </w:rPr>
             <w:t>Haga clic o pulse aquí para escribir texto.</w:t>
           </w:r>
@@ -7318,7 +7324,7 @@
           </w:pPr>
           <w:r>
             <w:rPr>
-              <w:rStyle w:val="PlaceholderText"/>
+              <w:rStyle w:val="Textodelmarcadordeposicin"/>
             </w:rPr>
             <w:t>Haga clic o pulse aquí para escribir texto.</w:t>
           </w:r>
@@ -7347,7 +7353,7 @@
           </w:pPr>
           <w:r>
             <w:rPr>
-              <w:rStyle w:val="PlaceholderText"/>
+              <w:rStyle w:val="Textodelmarcadordeposicin"/>
             </w:rPr>
             <w:t>Haga clic o pulse aquí para escribir texto.</w:t>
           </w:r>
@@ -7376,7 +7382,7 @@
           </w:pPr>
           <w:r>
             <w:rPr>
-              <w:rStyle w:val="PlaceholderText"/>
+              <w:rStyle w:val="Textodelmarcadordeposicin"/>
             </w:rPr>
             <w:t>Haga clic o pulse aquí para escribir texto.</w:t>
           </w:r>
@@ -7405,7 +7411,7 @@
           </w:pPr>
           <w:r>
             <w:rPr>
-              <w:rStyle w:val="PlaceholderText"/>
+              <w:rStyle w:val="Textodelmarcadordeposicin"/>
             </w:rPr>
             <w:t>Haga clic o pulse aquí para escribir texto.</w:t>
           </w:r>
@@ -7434,7 +7440,7 @@
           </w:pPr>
           <w:r>
             <w:rPr>
-              <w:rStyle w:val="PlaceholderText"/>
+              <w:rStyle w:val="Textodelmarcadordeposicin"/>
             </w:rPr>
             <w:t>Haga clic o pulse aquí para escribir texto.</w:t>
           </w:r>
@@ -7463,7 +7469,7 @@
           </w:pPr>
           <w:r>
             <w:rPr>
-              <w:rStyle w:val="PlaceholderText"/>
+              <w:rStyle w:val="Textodelmarcadordeposicin"/>
             </w:rPr>
             <w:t>Haga clic o pulse aquí para escribir texto.</w:t>
           </w:r>
@@ -7610,10 +7616,12 @@
     <w:rsid w:val="005351FA"/>
     <w:rsid w:val="005F0BD3"/>
     <w:rsid w:val="00635F6F"/>
+    <w:rsid w:val="006812B9"/>
     <w:rsid w:val="007826C3"/>
     <w:rsid w:val="008B1087"/>
     <w:rsid w:val="008D6165"/>
     <w:rsid w:val="00953D97"/>
+    <w:rsid w:val="009C080A"/>
     <w:rsid w:val="009D5AF9"/>
     <w:rsid w:val="00A222AC"/>
     <w:rsid w:val="00B55659"/>
@@ -8068,13 +8076,13 @@
     <w:name w:val="Normal"/>
     <w:qFormat/>
   </w:style>
-  <w:style w:type="character" w:default="1" w:styleId="DefaultParagraphFont">
+  <w:style w:type="character" w:default="1" w:styleId="Fuentedeprrafopredeter">
     <w:name w:val="Default Paragraph Font"/>
     <w:uiPriority w:val="1"/>
     <w:semiHidden/>
     <w:unhideWhenUsed/>
   </w:style>
-  <w:style w:type="table" w:default="1" w:styleId="TableNormal">
+  <w:style w:type="table" w:default="1" w:styleId="Tablanormal">
     <w:name w:val="Normal Table"/>
     <w:uiPriority w:val="99"/>
     <w:semiHidden/>
@@ -8089,15 +8097,15 @@
       </w:tblCellMar>
     </w:tblPr>
   </w:style>
-  <w:style w:type="numbering" w:default="1" w:styleId="NoList">
+  <w:style w:type="numbering" w:default="1" w:styleId="Sinlista">
     <w:name w:val="No List"/>
     <w:uiPriority w:val="99"/>
     <w:semiHidden/>
     <w:unhideWhenUsed/>
   </w:style>
-  <w:style w:type="character" w:styleId="PlaceholderText">
+  <w:style w:type="character" w:styleId="Textodelmarcadordeposicin">
     <w:name w:val="Placeholder Text"/>
-    <w:basedOn w:val="DefaultParagraphFont"/>
+    <w:basedOn w:val="Fuentedeprrafopredeter"/>
     <w:uiPriority w:val="99"/>
     <w:semiHidden/>
     <w:rsid w:val="009D5AF9"/>

</xml_diff>

<commit_message>
TODO lo mandatory del D03 Hecho Refs #228
</commit_message>
<xml_diff>
--- a/reports/Student #3/03 - Requirements - Student #3.docx
+++ b/reports/Student #3/03 - Requirements - Student #3.docx
@@ -2108,7 +2108,10 @@
         </w:sdtPr>
         <w:sdtContent>
           <w:r>
-            <w:t xml:space="preserve">    </w:t>
+            <w:t xml:space="preserve">  </w:t>
+          </w:r>
+          <w:r>
+            <w:t>X</w:t>
           </w:r>
         </w:sdtContent>
       </w:sdt>
@@ -2189,7 +2192,13 @@
         </w:sdtPr>
         <w:sdtContent>
           <w:r>
-            <w:t xml:space="preserve">    </w:t>
+            <w:t xml:space="preserve"> </w:t>
+          </w:r>
+          <w:r>
+            <w:t>X</w:t>
+          </w:r>
+          <w:r>
+            <w:t xml:space="preserve">  </w:t>
           </w:r>
         </w:sdtContent>
       </w:sdt>
@@ -7611,12 +7620,14 @@
     <w:rsid w:val="003936CA"/>
     <w:rsid w:val="003B0252"/>
     <w:rsid w:val="003D63C4"/>
+    <w:rsid w:val="004D162B"/>
     <w:rsid w:val="004D7778"/>
     <w:rsid w:val="00532E78"/>
     <w:rsid w:val="005351FA"/>
     <w:rsid w:val="005F0BD3"/>
     <w:rsid w:val="00635F6F"/>
     <w:rsid w:val="006812B9"/>
+    <w:rsid w:val="00691FA1"/>
     <w:rsid w:val="007826C3"/>
     <w:rsid w:val="008B1087"/>
     <w:rsid w:val="008D6165"/>

</xml_diff>

<commit_message>
Problemas de seguridad arreglados
</commit_message>
<xml_diff>
--- a/reports/Student #3/03 - Requirements - Student #3.docx
+++ b/reports/Student #3/03 - Requirements - Student #3.docx
@@ -2267,7 +2267,13 @@
         </w:sdtPr>
         <w:sdtContent>
           <w:r>
-            <w:t xml:space="preserve">    </w:t>
+            <w:t xml:space="preserve">   </w:t>
+          </w:r>
+          <w:r>
+            <w:t>X</w:t>
+          </w:r>
+          <w:r>
+            <w:t xml:space="preserve"> </w:t>
           </w:r>
         </w:sdtContent>
       </w:sdt>
@@ -2352,7 +2358,13 @@
         </w:sdtPr>
         <w:sdtContent>
           <w:r>
-            <w:t xml:space="preserve">    </w:t>
+            <w:t xml:space="preserve">  </w:t>
+          </w:r>
+          <w:r>
+            <w:t>X</w:t>
+          </w:r>
+          <w:r>
+            <w:t xml:space="preserve">  </w:t>
           </w:r>
         </w:sdtContent>
       </w:sdt>
@@ -2406,7 +2418,13 @@
         </w:sdtPr>
         <w:sdtContent>
           <w:r>
-            <w:t xml:space="preserve">    </w:t>
+            <w:t xml:space="preserve"> </w:t>
+          </w:r>
+          <w:r>
+            <w:t>X</w:t>
+          </w:r>
+          <w:r>
+            <w:t xml:space="preserve">   </w:t>
           </w:r>
         </w:sdtContent>
       </w:sdt>
@@ -7606,6 +7624,7 @@
     <w:rsid w:val="00061CE8"/>
     <w:rsid w:val="00120FA8"/>
     <w:rsid w:val="001221F0"/>
+    <w:rsid w:val="0013745A"/>
     <w:rsid w:val="001942D6"/>
     <w:rsid w:val="001B7228"/>
     <w:rsid w:val="001E5AB0"/>
@@ -7628,6 +7647,7 @@
     <w:rsid w:val="00635F6F"/>
     <w:rsid w:val="006812B9"/>
     <w:rsid w:val="00691FA1"/>
+    <w:rsid w:val="00742EEC"/>
     <w:rsid w:val="007826C3"/>
     <w:rsid w:val="008B1087"/>
     <w:rsid w:val="008D6165"/>

</xml_diff>